<commit_message>
relatorio e comentarios threadpool e pedidosCleinte
</commit_message>
<xml_diff>
--- a/Relatório/201920-MIEI3-SD.docx
+++ b/Relatório/201920-MIEI3-SD.docx
@@ -1432,7 +1432,15 @@
                                 <w:sz w:val="24"/>
                                 <w:lang w:val="pt-PT"/>
                               </w:rPr>
-                              <w:t xml:space="preserve">3 de </w:t>
+                              <w:t xml:space="preserve">5 </w:t>
+                            </w:r>
+                            <w:r>
+                              <w:rPr>
+                                <w:rFonts w:ascii="Calibri" w:hAnsi="Calibri" w:cs="Arial"/>
+                                <w:sz w:val="24"/>
+                                <w:lang w:val="pt-PT"/>
+                              </w:rPr>
+                              <w:t xml:space="preserve">de </w:t>
                             </w:r>
                             <w:r>
                               <w:rPr>
@@ -1558,7 +1566,18 @@
                           <w:sz w:val="24"/>
                           <w:lang w:val="pt-PT"/>
                         </w:rPr>
-                        <w:t xml:space="preserve"> da Costa</w:t>
+                        <w:t xml:space="preserve"> da </w:t>
+                      </w:r>
+                      <w:proofErr w:type="gramStart"/>
+                      <w:r>
+                        <w:rPr>
+                          <w:rFonts w:ascii="Calibri" w:hAnsi="Calibri" w:cs="Arial"/>
+                          <w:b/>
+                          <w:bCs/>
+                          <w:sz w:val="24"/>
+                          <w:lang w:val="pt-PT"/>
+                        </w:rPr>
+                        <w:t>Costa</w:t>
                       </w:r>
                       <w:r>
                         <w:rPr>
@@ -1590,6 +1609,7 @@
                         </w:rPr>
                         <w:t>A</w:t>
                       </w:r>
+                      <w:proofErr w:type="gramEnd"/>
                       <w:r>
                         <w:rPr>
                           <w:rFonts w:ascii="Calibri" w:hAnsi="Calibri" w:cs="Arial"/>
@@ -1721,7 +1741,18 @@
                           <w:sz w:val="24"/>
                           <w:lang w:val="pt-PT"/>
                         </w:rPr>
-                        <w:t xml:space="preserve"> Pinto, </w:t>
+                        <w:t xml:space="preserve"> </w:t>
+                      </w:r>
+                      <w:proofErr w:type="gramStart"/>
+                      <w:r>
+                        <w:rPr>
+                          <w:rFonts w:ascii="Calibri" w:hAnsi="Calibri" w:cs="Arial"/>
+                          <w:b/>
+                          <w:bCs/>
+                          <w:sz w:val="24"/>
+                          <w:lang w:val="pt-PT"/>
+                        </w:rPr>
+                        <w:t xml:space="preserve">Pinto, </w:t>
                       </w:r>
                       <w:r>
                         <w:rPr>
@@ -1741,7 +1772,18 @@
                           <w:sz w:val="24"/>
                           <w:lang w:val="pt-PT"/>
                         </w:rPr>
-                        <w:t>A42040</w:t>
+                        <w:t>A</w:t>
+                      </w:r>
+                      <w:proofErr w:type="gramEnd"/>
+                      <w:r>
+                        <w:rPr>
+                          <w:rFonts w:ascii="Calibri" w:hAnsi="Calibri" w:cs="Arial"/>
+                          <w:b/>
+                          <w:bCs/>
+                          <w:sz w:val="24"/>
+                          <w:lang w:val="pt-PT"/>
+                        </w:rPr>
+                        <w:t>42040</w:t>
                       </w:r>
                     </w:p>
                     <w:p>
@@ -1767,7 +1809,15 @@
                           <w:sz w:val="24"/>
                           <w:lang w:val="pt-PT"/>
                         </w:rPr>
-                        <w:t xml:space="preserve">3 de </w:t>
+                        <w:t xml:space="preserve">5 </w:t>
+                      </w:r>
+                      <w:r>
+                        <w:rPr>
+                          <w:rFonts w:ascii="Calibri" w:hAnsi="Calibri" w:cs="Arial"/>
+                          <w:sz w:val="24"/>
+                          <w:lang w:val="pt-PT"/>
+                        </w:rPr>
+                        <w:t xml:space="preserve">de </w:t>
                       </w:r>
                       <w:r>
                         <w:rPr>
@@ -2084,37 +2134,7 @@
           <w:szCs w:val="22"/>
           <w:shd w:val="clear" w:color="auto" w:fill="FFFFFF"/>
         </w:rPr>
-        <w:t>.</w:t>
-      </w:r>
-      <w:r>
-        <w:rPr>
-          <w:rFonts w:ascii="Calibri" w:hAnsi="Calibri" w:cs="Calibri"/>
-          <w:color w:val="000000"/>
-          <w:sz w:val="22"/>
-          <w:szCs w:val="22"/>
-          <w:shd w:val="clear" w:color="auto" w:fill="FFFFFF"/>
-        </w:rPr>
-        <w:t xml:space="preserve"> Assim, </w:t>
-      </w:r>
-      <w:r>
-        <w:rPr>
-          <w:rFonts w:ascii="Calibri" w:hAnsi="Calibri" w:cs="Calibri"/>
-          <w:color w:val="000000"/>
-          <w:sz w:val="22"/>
-          <w:szCs w:val="22"/>
-          <w:shd w:val="clear" w:color="auto" w:fill="FFFFFF"/>
-        </w:rPr>
-        <w:t>foi implementada uma plataforma</w:t>
-      </w:r>
-      <w:r>
-        <w:rPr>
-          <w:rFonts w:ascii="Calibri" w:hAnsi="Calibri" w:cs="Calibri"/>
-          <w:color w:val="000000"/>
-          <w:sz w:val="22"/>
-          <w:szCs w:val="22"/>
-          <w:shd w:val="clear" w:color="auto" w:fill="FFFFFF"/>
-        </w:rPr>
-        <w:t xml:space="preserve"> que suporta </w:t>
+        <w:t xml:space="preserve">. Para tanto, utilizamos a linguagem Java para criar uma solução cliente/servidor com </w:t>
       </w:r>
       <w:proofErr w:type="spellStart"/>
       <w:r>
@@ -2125,7 +2145,7 @@
           <w:szCs w:val="22"/>
           <w:shd w:val="clear" w:color="auto" w:fill="FFFFFF"/>
         </w:rPr>
-        <w:t>multi-threads</w:t>
+        <w:t>multi-thread</w:t>
       </w:r>
       <w:proofErr w:type="spellEnd"/>
       <w:r>
@@ -2136,53 +2156,8 @@
           <w:szCs w:val="22"/>
           <w:shd w:val="clear" w:color="auto" w:fill="FFFFFF"/>
         </w:rPr>
-        <w:t xml:space="preserve"> </w:t>
-      </w:r>
-      <w:r>
-        <w:rPr>
-          <w:rFonts w:ascii="Calibri" w:hAnsi="Calibri" w:cs="Calibri"/>
-          <w:color w:val="000000"/>
-          <w:sz w:val="22"/>
-          <w:szCs w:val="22"/>
-          <w:shd w:val="clear" w:color="auto" w:fill="FFFFFF"/>
-        </w:rPr>
-        <w:t>para partilha de ficheiros de música sob a forma de cliente/servidor</w:t>
-      </w:r>
-      <w:r>
-        <w:rPr>
-          <w:rFonts w:ascii="Calibri" w:hAnsi="Calibri" w:cs="Calibri"/>
-          <w:color w:val="000000"/>
-          <w:sz w:val="22"/>
-          <w:szCs w:val="22"/>
-          <w:shd w:val="clear" w:color="auto" w:fill="FFFFFF"/>
-        </w:rPr>
-        <w:t>, utilizando a linguagem</w:t>
-      </w:r>
-      <w:r>
-        <w:rPr>
-          <w:rFonts w:ascii="Calibri" w:hAnsi="Calibri" w:cs="Calibri"/>
-          <w:color w:val="000000"/>
-          <w:sz w:val="22"/>
-          <w:szCs w:val="22"/>
-          <w:shd w:val="clear" w:color="auto" w:fill="FFFFFF"/>
-        </w:rPr>
-        <w:t xml:space="preserve"> Java.</w:t>
-      </w:r>
-    </w:p>
-    <w:p>
-      <w:pPr>
-        <w:pStyle w:val="NormalWeb"/>
-        <w:spacing w:before="0" w:beforeAutospacing="0" w:after="0" w:afterAutospacing="0" w:line="360" w:lineRule="auto"/>
-        <w:ind w:firstLine="720"/>
-        <w:jc w:val="both"/>
-        <w:rPr>
-          <w:rFonts w:ascii="Calibri" w:hAnsi="Calibri" w:cs="Calibri"/>
-          <w:color w:val="000000"/>
-          <w:sz w:val="22"/>
-          <w:szCs w:val="22"/>
-          <w:shd w:val="clear" w:color="auto" w:fill="FFFFFF"/>
-        </w:rPr>
-      </w:pPr>
+        <w:t>....</w:t>
+      </w:r>
     </w:p>
     <w:p>
       <w:pPr>
@@ -2364,31 +2339,53 @@
           <w:shd w:val="clear" w:color="auto" w:fill="FFFFFF"/>
           <w:lang w:val="pt-PT" w:eastAsia="pt-PT"/>
         </w:rPr>
-        <w:t xml:space="preserve">e registo do utilizador, o login, o </w:t>
-      </w:r>
-      <w:proofErr w:type="spellStart"/>
-      <w:r>
-        <w:rPr>
-          <w:rFonts w:ascii="Calibri" w:hAnsi="Calibri" w:cs="Calibri"/>
-          <w:color w:val="000000"/>
-          <w:sz w:val="22"/>
-          <w:szCs w:val="22"/>
-          <w:shd w:val="clear" w:color="auto" w:fill="FFFFFF"/>
-          <w:lang w:val="pt-PT" w:eastAsia="pt-PT"/>
-        </w:rPr>
-        <w:t>logout</w:t>
-      </w:r>
-      <w:proofErr w:type="spellEnd"/>
-      <w:r>
-        <w:rPr>
-          <w:rFonts w:ascii="Calibri" w:hAnsi="Calibri" w:cs="Calibri"/>
-          <w:color w:val="000000"/>
-          <w:sz w:val="22"/>
-          <w:szCs w:val="22"/>
-          <w:shd w:val="clear" w:color="auto" w:fill="FFFFFF"/>
-          <w:lang w:val="pt-PT" w:eastAsia="pt-PT"/>
-        </w:rPr>
-        <w:t>, etc. A classe Cliente tem uma variável pertencente à</w:t>
+        <w:t>e registo do utilizador</w:t>
+      </w:r>
+      <w:r>
+        <w:rPr>
+          <w:rFonts w:ascii="Calibri" w:hAnsi="Calibri" w:cs="Calibri"/>
+          <w:color w:val="000000"/>
+          <w:sz w:val="22"/>
+          <w:szCs w:val="22"/>
+          <w:shd w:val="clear" w:color="auto" w:fill="FFFFFF"/>
+          <w:lang w:val="pt-PT" w:eastAsia="pt-PT"/>
+        </w:rPr>
+        <w:t xml:space="preserve">, </w:t>
+      </w:r>
+      <w:proofErr w:type="gramStart"/>
+      <w:r>
+        <w:rPr>
+          <w:rFonts w:ascii="Calibri" w:hAnsi="Calibri" w:cs="Calibri"/>
+          <w:color w:val="000000"/>
+          <w:sz w:val="22"/>
+          <w:szCs w:val="22"/>
+          <w:shd w:val="clear" w:color="auto" w:fill="FFFFFF"/>
+          <w:lang w:val="pt-PT" w:eastAsia="pt-PT"/>
+        </w:rPr>
+        <w:t>etc.</w:t>
+      </w:r>
+      <w:r>
+        <w:rPr>
+          <w:rFonts w:ascii="Calibri" w:hAnsi="Calibri" w:cs="Calibri"/>
+          <w:color w:val="000000"/>
+          <w:sz w:val="22"/>
+          <w:szCs w:val="22"/>
+          <w:shd w:val="clear" w:color="auto" w:fill="FFFFFF"/>
+          <w:lang w:val="pt-PT" w:eastAsia="pt-PT"/>
+        </w:rPr>
+        <w:t>.</w:t>
+      </w:r>
+      <w:proofErr w:type="gramEnd"/>
+      <w:r>
+        <w:rPr>
+          <w:rFonts w:ascii="Calibri" w:hAnsi="Calibri" w:cs="Calibri"/>
+          <w:color w:val="000000"/>
+          <w:sz w:val="22"/>
+          <w:szCs w:val="22"/>
+          <w:shd w:val="clear" w:color="auto" w:fill="FFFFFF"/>
+          <w:lang w:val="pt-PT" w:eastAsia="pt-PT"/>
+        </w:rPr>
+        <w:t xml:space="preserve"> A classe Cliente tem uma variável pertencente à</w:t>
       </w:r>
       <w:r>
         <w:rPr>
@@ -3066,7 +3063,89 @@
           <w:szCs w:val="22"/>
           <w:shd w:val="clear" w:color="auto" w:fill="FFFFFF"/>
         </w:rPr>
-        <w:t xml:space="preserve">. Por um lado, a primeira classe trata da interface com o utilizador e é o ponto de entrada do programa do utilizador. Por outro </w:t>
+        <w:t xml:space="preserve">. </w:t>
+      </w:r>
+      <w:r>
+        <w:rPr>
+          <w:rFonts w:ascii="Calibri" w:hAnsi="Calibri" w:cs="Calibri"/>
+          <w:color w:val="000000"/>
+          <w:sz w:val="22"/>
+          <w:szCs w:val="22"/>
+          <w:shd w:val="clear" w:color="auto" w:fill="FFFFFF"/>
+        </w:rPr>
+        <w:t>A</w:t>
+      </w:r>
+      <w:r>
+        <w:rPr>
+          <w:rFonts w:ascii="Calibri" w:hAnsi="Calibri" w:cs="Calibri"/>
+          <w:color w:val="000000"/>
+          <w:sz w:val="22"/>
+          <w:szCs w:val="22"/>
+          <w:shd w:val="clear" w:color="auto" w:fill="FFFFFF"/>
+        </w:rPr>
+        <w:t xml:space="preserve"> primeira classe trata da interface com o utilizador e é o ponto de entrada do programa. Por outro lado, o </w:t>
+      </w:r>
+      <w:proofErr w:type="spellStart"/>
+      <w:r>
+        <w:rPr>
+          <w:rFonts w:ascii="Calibri" w:hAnsi="Calibri" w:cs="Calibri"/>
+          <w:color w:val="000000"/>
+          <w:sz w:val="22"/>
+          <w:szCs w:val="22"/>
+          <w:shd w:val="clear" w:color="auto" w:fill="FFFFFF"/>
+        </w:rPr>
+        <w:t>ClienteStub</w:t>
+      </w:r>
+      <w:proofErr w:type="spellEnd"/>
+      <w:r>
+        <w:rPr>
+          <w:rFonts w:ascii="Calibri" w:hAnsi="Calibri" w:cs="Calibri"/>
+          <w:color w:val="000000"/>
+          <w:sz w:val="22"/>
+          <w:szCs w:val="22"/>
+          <w:shd w:val="clear" w:color="auto" w:fill="FFFFFF"/>
+        </w:rPr>
+        <w:t xml:space="preserve"> estabelece a conexão com o servidor e </w:t>
+      </w:r>
+      <w:r>
+        <w:rPr>
+          <w:rFonts w:ascii="Calibri" w:hAnsi="Calibri" w:cs="Calibri"/>
+          <w:color w:val="000000"/>
+          <w:sz w:val="22"/>
+          <w:szCs w:val="22"/>
+          <w:shd w:val="clear" w:color="auto" w:fill="FFFFFF"/>
+        </w:rPr>
+        <w:t>“</w:t>
+      </w:r>
+      <w:r>
+        <w:rPr>
+          <w:rFonts w:ascii="Calibri" w:hAnsi="Calibri" w:cs="Calibri"/>
+          <w:color w:val="000000"/>
+          <w:sz w:val="22"/>
+          <w:szCs w:val="22"/>
+          <w:shd w:val="clear" w:color="auto" w:fill="FFFFFF"/>
+        </w:rPr>
+        <w:t>trata</w:t>
+      </w:r>
+      <w:r>
+        <w:rPr>
+          <w:rFonts w:ascii="Calibri" w:hAnsi="Calibri" w:cs="Calibri"/>
+          <w:color w:val="000000"/>
+          <w:sz w:val="22"/>
+          <w:szCs w:val="22"/>
+          <w:shd w:val="clear" w:color="auto" w:fill="FFFFFF"/>
+        </w:rPr>
+        <w:t>”</w:t>
+      </w:r>
+      <w:r>
+        <w:rPr>
+          <w:rFonts w:ascii="Calibri" w:hAnsi="Calibri" w:cs="Calibri"/>
+          <w:color w:val="000000"/>
+          <w:sz w:val="22"/>
+          <w:szCs w:val="22"/>
+          <w:shd w:val="clear" w:color="auto" w:fill="FFFFFF"/>
+        </w:rPr>
+        <w:t xml:space="preserve"> a mensagem do utilizador antes de a enviar ao </w:t>
       </w:r>
       <w:r>
         <w:rPr>
@@ -3077,29 +3156,7 @@
           <w:shd w:val="clear" w:color="auto" w:fill="FFFFFF"/>
         </w:rPr>
         <w:lastRenderedPageBreak/>
-        <w:t xml:space="preserve">lado, o </w:t>
-      </w:r>
-      <w:proofErr w:type="spellStart"/>
-      <w:r>
-        <w:rPr>
-          <w:rFonts w:ascii="Calibri" w:hAnsi="Calibri" w:cs="Calibri"/>
-          <w:color w:val="000000"/>
-          <w:sz w:val="22"/>
-          <w:szCs w:val="22"/>
-          <w:shd w:val="clear" w:color="auto" w:fill="FFFFFF"/>
-        </w:rPr>
-        <w:t>ClienteStub</w:t>
-      </w:r>
-      <w:proofErr w:type="spellEnd"/>
-      <w:r>
-        <w:rPr>
-          <w:rFonts w:ascii="Calibri" w:hAnsi="Calibri" w:cs="Calibri"/>
-          <w:color w:val="000000"/>
-          <w:sz w:val="22"/>
-          <w:szCs w:val="22"/>
-          <w:shd w:val="clear" w:color="auto" w:fill="FFFFFF"/>
-        </w:rPr>
-        <w:t xml:space="preserve"> estabelece a conexão com o servidor e trata de processar a mensagem do utilizador antes de a enviar ao Servidor. Ademais, a referida classe receciona as respostas enviadas do lado do servidor e trata-as para serem apresentadas ao utilizador.</w:t>
+        <w:t>Servidor. Ademais, a referida classe receciona as respostas enviadas do lado do servidor e trata-as para serem apresentadas ao utilizador.</w:t>
       </w:r>
     </w:p>
     <w:p>
@@ -3243,7 +3300,37 @@
           <w:szCs w:val="22"/>
           <w:shd w:val="clear" w:color="auto" w:fill="FFFFFF"/>
         </w:rPr>
-        <w:t>programa relativa</w:t>
+        <w:t>programa</w:t>
+      </w:r>
+      <w:r>
+        <w:rPr>
+          <w:rFonts w:ascii="Calibri" w:hAnsi="Calibri" w:cs="Calibri"/>
+          <w:color w:val="000000"/>
+          <w:sz w:val="22"/>
+          <w:szCs w:val="22"/>
+          <w:shd w:val="clear" w:color="auto" w:fill="FFFFFF"/>
+        </w:rPr>
+        <w:t xml:space="preserve"> </w:t>
+      </w:r>
+      <w:r>
+        <w:rPr>
+          <w:rFonts w:ascii="Calibri" w:hAnsi="Calibri" w:cs="Calibri"/>
+          <w:color w:val="000000"/>
+          <w:sz w:val="22"/>
+          <w:szCs w:val="22"/>
+          <w:shd w:val="clear" w:color="auto" w:fill="FFFFFF"/>
+        </w:rPr>
+        <w:t>relativ</w:t>
+      </w:r>
+      <w:r>
+        <w:rPr>
+          <w:rFonts w:ascii="Calibri" w:hAnsi="Calibri" w:cs="Calibri"/>
+          <w:color w:val="000000"/>
+          <w:sz w:val="22"/>
+          <w:szCs w:val="22"/>
+          <w:shd w:val="clear" w:color="auto" w:fill="FFFFFF"/>
+        </w:rPr>
+        <w:t>a</w:t>
       </w:r>
       <w:proofErr w:type="gramEnd"/>
       <w:r>
@@ -3321,7 +3408,37 @@
           <w:szCs w:val="22"/>
           <w:shd w:val="clear" w:color="auto" w:fill="FFFFFF"/>
         </w:rPr>
-        <w:t xml:space="preserve"> em cada um dos pedidos respetivo.</w:t>
+        <w:t xml:space="preserve"> em cada um dos respetivo</w:t>
+      </w:r>
+      <w:r>
+        <w:rPr>
+          <w:rFonts w:ascii="Calibri" w:hAnsi="Calibri" w:cs="Calibri"/>
+          <w:color w:val="000000"/>
+          <w:sz w:val="22"/>
+          <w:szCs w:val="22"/>
+          <w:shd w:val="clear" w:color="auto" w:fill="FFFFFF"/>
+        </w:rPr>
+        <w:t xml:space="preserve">s </w:t>
+      </w:r>
+      <w:r>
+        <w:rPr>
+          <w:rFonts w:ascii="Calibri" w:hAnsi="Calibri" w:cs="Calibri"/>
+          <w:color w:val="000000"/>
+          <w:sz w:val="22"/>
+          <w:szCs w:val="22"/>
+          <w:shd w:val="clear" w:color="auto" w:fill="FFFFFF"/>
+        </w:rPr>
+        <w:t>pedidos</w:t>
+      </w:r>
+      <w:r>
+        <w:rPr>
+          <w:rFonts w:ascii="Calibri" w:hAnsi="Calibri" w:cs="Calibri"/>
+          <w:color w:val="000000"/>
+          <w:sz w:val="22"/>
+          <w:szCs w:val="22"/>
+          <w:shd w:val="clear" w:color="auto" w:fill="FFFFFF"/>
+        </w:rPr>
+        <w:t>.</w:t>
       </w:r>
     </w:p>
     <w:p>
@@ -3913,7 +4030,17 @@
           <w:shd w:val="clear" w:color="auto" w:fill="FFFFFF"/>
           <w:lang w:val="pt-PT"/>
         </w:rPr>
-        <w:t xml:space="preserve">Na verdade, esta classe contém uma variável de instância da classe </w:t>
+        <w:t>E</w:t>
+      </w:r>
+      <w:r>
+        <w:rPr>
+          <w:rFonts w:asciiTheme="minorHAnsi" w:hAnsiTheme="minorHAnsi"/>
+          <w:sz w:val="22"/>
+          <w:szCs w:val="22"/>
+          <w:shd w:val="clear" w:color="auto" w:fill="FFFFFF"/>
+          <w:lang w:val="pt-PT"/>
+        </w:rPr>
+        <w:t xml:space="preserve">sta classe contém uma variável de instância da classe </w:t>
       </w:r>
       <w:proofErr w:type="spellStart"/>
       <w:r>
@@ -4290,41 +4417,175 @@
           <w:shd w:val="clear" w:color="auto" w:fill="FFFFFF"/>
           <w:lang w:val="pt-PT" w:eastAsia="pt-PT"/>
         </w:rPr>
+        <w:t>Estabelecida a ligação com o Servidor,</w:t>
+      </w:r>
+      <w:r>
+        <w:rPr>
+          <w:rFonts w:ascii="Calibri" w:hAnsi="Calibri" w:cs="Calibri"/>
+          <w:color w:val="000000"/>
+          <w:sz w:val="22"/>
+          <w:szCs w:val="22"/>
+          <w:shd w:val="clear" w:color="auto" w:fill="FFFFFF"/>
+          <w:lang w:val="pt-PT" w:eastAsia="pt-PT"/>
+        </w:rPr>
+        <w:t xml:space="preserve"> todas as mensage</w:t>
+      </w:r>
+      <w:r>
+        <w:rPr>
+          <w:rFonts w:ascii="Calibri" w:hAnsi="Calibri" w:cs="Calibri"/>
+          <w:color w:val="000000"/>
+          <w:sz w:val="22"/>
+          <w:szCs w:val="22"/>
+          <w:shd w:val="clear" w:color="auto" w:fill="FFFFFF"/>
+          <w:lang w:val="pt-PT" w:eastAsia="pt-PT"/>
+        </w:rPr>
+        <w:t>ns</w:t>
+      </w:r>
+      <w:r>
+        <w:rPr>
+          <w:rFonts w:ascii="Calibri" w:hAnsi="Calibri" w:cs="Calibri"/>
+          <w:color w:val="000000"/>
+          <w:sz w:val="22"/>
+          <w:szCs w:val="22"/>
+          <w:shd w:val="clear" w:color="auto" w:fill="FFFFFF"/>
+          <w:lang w:val="pt-PT" w:eastAsia="pt-PT"/>
+        </w:rPr>
+        <w:t xml:space="preserve"> escritas no terminal pelo utilizador são processadas pelo </w:t>
+      </w:r>
+      <w:proofErr w:type="spellStart"/>
+      <w:r>
+        <w:rPr>
+          <w:rFonts w:ascii="Calibri" w:hAnsi="Calibri" w:cs="Calibri"/>
+          <w:color w:val="000000"/>
+          <w:sz w:val="22"/>
+          <w:szCs w:val="22"/>
+          <w:shd w:val="clear" w:color="auto" w:fill="FFFFFF"/>
+          <w:lang w:val="pt-PT" w:eastAsia="pt-PT"/>
+        </w:rPr>
+        <w:t>ClienteStub</w:t>
+      </w:r>
+      <w:proofErr w:type="spellEnd"/>
+      <w:r>
+        <w:rPr>
+          <w:rFonts w:ascii="Calibri" w:hAnsi="Calibri" w:cs="Calibri"/>
+          <w:color w:val="000000"/>
+          <w:sz w:val="22"/>
+          <w:szCs w:val="22"/>
+          <w:shd w:val="clear" w:color="auto" w:fill="FFFFFF"/>
+          <w:lang w:val="pt-PT" w:eastAsia="pt-PT"/>
+        </w:rPr>
+        <w:t xml:space="preserve"> antes de </w:t>
+      </w:r>
+      <w:r>
+        <w:rPr>
+          <w:rFonts w:ascii="Calibri" w:hAnsi="Calibri" w:cs="Calibri"/>
+          <w:color w:val="000000"/>
+          <w:sz w:val="22"/>
+          <w:szCs w:val="22"/>
+          <w:shd w:val="clear" w:color="auto" w:fill="FFFFFF"/>
+          <w:lang w:val="pt-PT" w:eastAsia="pt-PT"/>
+        </w:rPr>
+        <w:t>serem enviadas</w:t>
+      </w:r>
+      <w:r>
+        <w:rPr>
+          <w:rFonts w:ascii="Calibri" w:hAnsi="Calibri" w:cs="Calibri"/>
+          <w:color w:val="000000"/>
+          <w:sz w:val="22"/>
+          <w:szCs w:val="22"/>
+          <w:shd w:val="clear" w:color="auto" w:fill="FFFFFF"/>
+          <w:lang w:val="pt-PT" w:eastAsia="pt-PT"/>
+        </w:rPr>
+        <w:t xml:space="preserve"> ao Servidor para trata</w:t>
+      </w:r>
+      <w:r>
+        <w:rPr>
+          <w:rFonts w:ascii="Calibri" w:hAnsi="Calibri" w:cs="Calibri"/>
+          <w:color w:val="000000"/>
+          <w:sz w:val="22"/>
+          <w:szCs w:val="22"/>
+          <w:shd w:val="clear" w:color="auto" w:fill="FFFFFF"/>
+          <w:lang w:val="pt-PT" w:eastAsia="pt-PT"/>
+        </w:rPr>
+        <w:t>mento</w:t>
+      </w:r>
+      <w:r>
+        <w:rPr>
+          <w:rFonts w:ascii="Calibri" w:hAnsi="Calibri" w:cs="Calibri"/>
+          <w:color w:val="000000"/>
+          <w:sz w:val="22"/>
+          <w:szCs w:val="22"/>
+          <w:shd w:val="clear" w:color="auto" w:fill="FFFFFF"/>
+          <w:lang w:val="pt-PT" w:eastAsia="pt-PT"/>
+        </w:rPr>
+        <w:t xml:space="preserve"> </w:t>
+      </w:r>
+      <w:r>
+        <w:rPr>
+          <w:rFonts w:ascii="Calibri" w:hAnsi="Calibri" w:cs="Calibri"/>
+          <w:color w:val="000000"/>
+          <w:sz w:val="22"/>
+          <w:szCs w:val="22"/>
+          <w:shd w:val="clear" w:color="auto" w:fill="FFFFFF"/>
+          <w:lang w:val="pt-PT" w:eastAsia="pt-PT"/>
+        </w:rPr>
+        <w:t>d</w:t>
+      </w:r>
+      <w:r>
+        <w:rPr>
+          <w:rFonts w:ascii="Calibri" w:hAnsi="Calibri" w:cs="Calibri"/>
+          <w:color w:val="000000"/>
+          <w:sz w:val="22"/>
+          <w:szCs w:val="22"/>
+          <w:shd w:val="clear" w:color="auto" w:fill="FFFFFF"/>
+          <w:lang w:val="pt-PT" w:eastAsia="pt-PT"/>
+        </w:rPr>
+        <w:t xml:space="preserve">o pedido correspondente. </w:t>
+      </w:r>
+      <w:r>
+        <w:rPr>
+          <w:rFonts w:ascii="Calibri" w:hAnsi="Calibri" w:cs="Calibri"/>
+          <w:color w:val="000000"/>
+          <w:sz w:val="22"/>
+          <w:szCs w:val="22"/>
+          <w:shd w:val="clear" w:color="auto" w:fill="FFFFFF"/>
+          <w:lang w:val="pt-PT" w:eastAsia="pt-PT"/>
+        </w:rPr>
+        <w:t xml:space="preserve">Por </w:t>
+      </w:r>
+      <w:r>
+        <w:rPr>
+          <w:rFonts w:ascii="Calibri" w:hAnsi="Calibri" w:cs="Calibri"/>
+          <w:color w:val="000000"/>
+          <w:sz w:val="22"/>
+          <w:szCs w:val="22"/>
+          <w:shd w:val="clear" w:color="auto" w:fill="FFFFFF"/>
+          <w:lang w:val="pt-PT" w:eastAsia="pt-PT"/>
+        </w:rPr>
+        <w:t>sua vez</w:t>
+      </w:r>
+      <w:r>
+        <w:rPr>
+          <w:rFonts w:ascii="Calibri" w:hAnsi="Calibri" w:cs="Calibri"/>
+          <w:color w:val="000000"/>
+          <w:sz w:val="22"/>
+          <w:szCs w:val="22"/>
+          <w:shd w:val="clear" w:color="auto" w:fill="FFFFFF"/>
+          <w:lang w:val="pt-PT" w:eastAsia="pt-PT"/>
+        </w:rPr>
+        <w:t xml:space="preserve">, a resposta ao pedido do utilizador enviada </w:t>
+      </w:r>
+      <w:r>
+        <w:rPr>
+          <w:rFonts w:ascii="Calibri" w:hAnsi="Calibri" w:cs="Calibri"/>
+          <w:color w:val="000000"/>
+          <w:sz w:val="22"/>
+          <w:szCs w:val="22"/>
+          <w:shd w:val="clear" w:color="auto" w:fill="FFFFFF"/>
+          <w:lang w:val="pt-PT" w:eastAsia="pt-PT"/>
+        </w:rPr>
         <w:lastRenderedPageBreak/>
-        <w:t>Estabelecida a ligação com o Servidor,</w:t>
-      </w:r>
-      <w:r>
-        <w:rPr>
-          <w:rFonts w:ascii="Calibri" w:hAnsi="Calibri" w:cs="Calibri"/>
-          <w:color w:val="000000"/>
-          <w:sz w:val="22"/>
-          <w:szCs w:val="22"/>
-          <w:shd w:val="clear" w:color="auto" w:fill="FFFFFF"/>
-          <w:lang w:val="pt-PT" w:eastAsia="pt-PT"/>
-        </w:rPr>
-        <w:t xml:space="preserve"> todas as mensage</w:t>
-      </w:r>
-      <w:r>
-        <w:rPr>
-          <w:rFonts w:ascii="Calibri" w:hAnsi="Calibri" w:cs="Calibri"/>
-          <w:color w:val="000000"/>
-          <w:sz w:val="22"/>
-          <w:szCs w:val="22"/>
-          <w:shd w:val="clear" w:color="auto" w:fill="FFFFFF"/>
-          <w:lang w:val="pt-PT" w:eastAsia="pt-PT"/>
-        </w:rPr>
-        <w:t>ns</w:t>
-      </w:r>
-      <w:r>
-        <w:rPr>
-          <w:rFonts w:ascii="Calibri" w:hAnsi="Calibri" w:cs="Calibri"/>
-          <w:color w:val="000000"/>
-          <w:sz w:val="22"/>
-          <w:szCs w:val="22"/>
-          <w:shd w:val="clear" w:color="auto" w:fill="FFFFFF"/>
-          <w:lang w:val="pt-PT" w:eastAsia="pt-PT"/>
-        </w:rPr>
-        <w:t xml:space="preserve"> escritas no terminal pelo utilizador são processadas pelo </w:t>
+        <w:t xml:space="preserve">pelo Servidor também é recebida pelo </w:t>
       </w:r>
       <w:proofErr w:type="spellStart"/>
       <w:r>
@@ -4348,106 +4609,29 @@
           <w:shd w:val="clear" w:color="auto" w:fill="FFFFFF"/>
           <w:lang w:val="pt-PT" w:eastAsia="pt-PT"/>
         </w:rPr>
-        <w:t xml:space="preserve"> antes de </w:t>
-      </w:r>
-      <w:r>
-        <w:rPr>
-          <w:rFonts w:ascii="Calibri" w:hAnsi="Calibri" w:cs="Calibri"/>
-          <w:color w:val="000000"/>
-          <w:sz w:val="22"/>
-          <w:szCs w:val="22"/>
-          <w:shd w:val="clear" w:color="auto" w:fill="FFFFFF"/>
-          <w:lang w:val="pt-PT" w:eastAsia="pt-PT"/>
-        </w:rPr>
-        <w:t>serem enviadas</w:t>
-      </w:r>
-      <w:r>
-        <w:rPr>
-          <w:rFonts w:ascii="Calibri" w:hAnsi="Calibri" w:cs="Calibri"/>
-          <w:color w:val="000000"/>
-          <w:sz w:val="22"/>
-          <w:szCs w:val="22"/>
-          <w:shd w:val="clear" w:color="auto" w:fill="FFFFFF"/>
-          <w:lang w:val="pt-PT" w:eastAsia="pt-PT"/>
-        </w:rPr>
-        <w:t xml:space="preserve"> ao Servidor para trata</w:t>
-      </w:r>
-      <w:r>
-        <w:rPr>
-          <w:rFonts w:ascii="Calibri" w:hAnsi="Calibri" w:cs="Calibri"/>
-          <w:color w:val="000000"/>
-          <w:sz w:val="22"/>
-          <w:szCs w:val="22"/>
-          <w:shd w:val="clear" w:color="auto" w:fill="FFFFFF"/>
-          <w:lang w:val="pt-PT" w:eastAsia="pt-PT"/>
-        </w:rPr>
-        <w:t>mento</w:t>
-      </w:r>
-      <w:r>
-        <w:rPr>
-          <w:rFonts w:ascii="Calibri" w:hAnsi="Calibri" w:cs="Calibri"/>
-          <w:color w:val="000000"/>
-          <w:sz w:val="22"/>
-          <w:szCs w:val="22"/>
-          <w:shd w:val="clear" w:color="auto" w:fill="FFFFFF"/>
-          <w:lang w:val="pt-PT" w:eastAsia="pt-PT"/>
-        </w:rPr>
-        <w:t xml:space="preserve"> </w:t>
-      </w:r>
-      <w:r>
-        <w:rPr>
-          <w:rFonts w:ascii="Calibri" w:hAnsi="Calibri" w:cs="Calibri"/>
-          <w:color w:val="000000"/>
-          <w:sz w:val="22"/>
-          <w:szCs w:val="22"/>
-          <w:shd w:val="clear" w:color="auto" w:fill="FFFFFF"/>
-          <w:lang w:val="pt-PT" w:eastAsia="pt-PT"/>
-        </w:rPr>
-        <w:t>d</w:t>
-      </w:r>
-      <w:r>
-        <w:rPr>
-          <w:rFonts w:ascii="Calibri" w:hAnsi="Calibri" w:cs="Calibri"/>
-          <w:color w:val="000000"/>
-          <w:sz w:val="22"/>
-          <w:szCs w:val="22"/>
-          <w:shd w:val="clear" w:color="auto" w:fill="FFFFFF"/>
-          <w:lang w:val="pt-PT" w:eastAsia="pt-PT"/>
-        </w:rPr>
-        <w:t xml:space="preserve">o pedido correspondente. </w:t>
-      </w:r>
-      <w:r>
-        <w:rPr>
-          <w:rFonts w:ascii="Calibri" w:hAnsi="Calibri" w:cs="Calibri"/>
-          <w:color w:val="000000"/>
-          <w:sz w:val="22"/>
-          <w:szCs w:val="22"/>
-          <w:shd w:val="clear" w:color="auto" w:fill="FFFFFF"/>
-          <w:lang w:val="pt-PT" w:eastAsia="pt-PT"/>
-        </w:rPr>
-        <w:t xml:space="preserve">Por </w:t>
-      </w:r>
-      <w:r>
-        <w:rPr>
-          <w:rFonts w:ascii="Calibri" w:hAnsi="Calibri" w:cs="Calibri"/>
-          <w:color w:val="000000"/>
-          <w:sz w:val="22"/>
-          <w:szCs w:val="22"/>
-          <w:shd w:val="clear" w:color="auto" w:fill="FFFFFF"/>
-          <w:lang w:val="pt-PT" w:eastAsia="pt-PT"/>
-        </w:rPr>
-        <w:t>sua vez</w:t>
-      </w:r>
-      <w:r>
-        <w:rPr>
-          <w:rFonts w:ascii="Calibri" w:hAnsi="Calibri" w:cs="Calibri"/>
-          <w:color w:val="000000"/>
-          <w:sz w:val="22"/>
-          <w:szCs w:val="22"/>
-          <w:shd w:val="clear" w:color="auto" w:fill="FFFFFF"/>
-          <w:lang w:val="pt-PT" w:eastAsia="pt-PT"/>
-        </w:rPr>
-        <w:t xml:space="preserve">, a resposta ao pedido do utilizador enviada pelo Servidor também é recebida pelo </w:t>
+        <w:t xml:space="preserve"> e só depois </w:t>
+      </w:r>
+      <w:r>
+        <w:rPr>
+          <w:rFonts w:ascii="Calibri" w:hAnsi="Calibri" w:cs="Calibri"/>
+          <w:color w:val="000000"/>
+          <w:sz w:val="22"/>
+          <w:szCs w:val="22"/>
+          <w:shd w:val="clear" w:color="auto" w:fill="FFFFFF"/>
+          <w:lang w:val="pt-PT" w:eastAsia="pt-PT"/>
+        </w:rPr>
+        <w:t>de tratada é que é entregue</w:t>
+      </w:r>
+      <w:r>
+        <w:rPr>
+          <w:rFonts w:ascii="Calibri" w:hAnsi="Calibri" w:cs="Calibri"/>
+          <w:color w:val="000000"/>
+          <w:sz w:val="22"/>
+          <w:szCs w:val="22"/>
+          <w:shd w:val="clear" w:color="auto" w:fill="FFFFFF"/>
+          <w:lang w:val="pt-PT" w:eastAsia="pt-PT"/>
+        </w:rPr>
+        <w:t xml:space="preserve"> ao utilizador. Desta feita, para manter a linguagem padronizada entre o servidor e o </w:t>
       </w:r>
       <w:proofErr w:type="spellStart"/>
       <w:r>
@@ -4459,7 +4643,18 @@
           <w:shd w:val="clear" w:color="auto" w:fill="FFFFFF"/>
           <w:lang w:val="pt-PT" w:eastAsia="pt-PT"/>
         </w:rPr>
-        <w:t>ClienteStub</w:t>
+        <w:t>Cl</w:t>
+      </w:r>
+      <w:r>
+        <w:rPr>
+          <w:rFonts w:ascii="Calibri" w:hAnsi="Calibri" w:cs="Calibri"/>
+          <w:color w:val="000000"/>
+          <w:sz w:val="22"/>
+          <w:szCs w:val="22"/>
+          <w:shd w:val="clear" w:color="auto" w:fill="FFFFFF"/>
+          <w:lang w:val="pt-PT" w:eastAsia="pt-PT"/>
+        </w:rPr>
+        <w:t>ienteStub</w:t>
       </w:r>
       <w:proofErr w:type="spellEnd"/>
       <w:r>
@@ -4471,63 +4666,6 @@
           <w:shd w:val="clear" w:color="auto" w:fill="FFFFFF"/>
           <w:lang w:val="pt-PT" w:eastAsia="pt-PT"/>
         </w:rPr>
-        <w:t xml:space="preserve"> e só depois </w:t>
-      </w:r>
-      <w:r>
-        <w:rPr>
-          <w:rFonts w:ascii="Calibri" w:hAnsi="Calibri" w:cs="Calibri"/>
-          <w:color w:val="000000"/>
-          <w:sz w:val="22"/>
-          <w:szCs w:val="22"/>
-          <w:shd w:val="clear" w:color="auto" w:fill="FFFFFF"/>
-          <w:lang w:val="pt-PT" w:eastAsia="pt-PT"/>
-        </w:rPr>
-        <w:t>de tratada é que é entregue</w:t>
-      </w:r>
-      <w:r>
-        <w:rPr>
-          <w:rFonts w:ascii="Calibri" w:hAnsi="Calibri" w:cs="Calibri"/>
-          <w:color w:val="000000"/>
-          <w:sz w:val="22"/>
-          <w:szCs w:val="22"/>
-          <w:shd w:val="clear" w:color="auto" w:fill="FFFFFF"/>
-          <w:lang w:val="pt-PT" w:eastAsia="pt-PT"/>
-        </w:rPr>
-        <w:t xml:space="preserve"> ao utilizador. Desta feita, para manter a linguagem padronizada entre o servidor e o </w:t>
-      </w:r>
-      <w:proofErr w:type="spellStart"/>
-      <w:r>
-        <w:rPr>
-          <w:rFonts w:ascii="Calibri" w:hAnsi="Calibri" w:cs="Calibri"/>
-          <w:color w:val="000000"/>
-          <w:sz w:val="22"/>
-          <w:szCs w:val="22"/>
-          <w:shd w:val="clear" w:color="auto" w:fill="FFFFFF"/>
-          <w:lang w:val="pt-PT" w:eastAsia="pt-PT"/>
-        </w:rPr>
-        <w:t>Cl</w:t>
-      </w:r>
-      <w:r>
-        <w:rPr>
-          <w:rFonts w:ascii="Calibri" w:hAnsi="Calibri" w:cs="Calibri"/>
-          <w:color w:val="000000"/>
-          <w:sz w:val="22"/>
-          <w:szCs w:val="22"/>
-          <w:shd w:val="clear" w:color="auto" w:fill="FFFFFF"/>
-          <w:lang w:val="pt-PT" w:eastAsia="pt-PT"/>
-        </w:rPr>
-        <w:t>ienteStub</w:t>
-      </w:r>
-      <w:proofErr w:type="spellEnd"/>
-      <w:r>
-        <w:rPr>
-          <w:rFonts w:ascii="Calibri" w:hAnsi="Calibri" w:cs="Calibri"/>
-          <w:color w:val="000000"/>
-          <w:sz w:val="22"/>
-          <w:szCs w:val="22"/>
-          <w:shd w:val="clear" w:color="auto" w:fill="FFFFFF"/>
-          <w:lang w:val="pt-PT" w:eastAsia="pt-PT"/>
-        </w:rPr>
         <w:t>, estabelecemos um protocolo de comunicação entre ambos</w:t>
       </w:r>
       <w:r>
@@ -4539,7 +4677,29 @@
           <w:shd w:val="clear" w:color="auto" w:fill="FFFFFF"/>
           <w:lang w:val="pt-PT" w:eastAsia="pt-PT"/>
         </w:rPr>
-        <w:t xml:space="preserve"> que será infra detalhado</w:t>
+        <w:t xml:space="preserve">, que </w:t>
+      </w:r>
+      <w:r>
+        <w:rPr>
+          <w:rFonts w:ascii="Calibri" w:hAnsi="Calibri" w:cs="Calibri"/>
+          <w:color w:val="000000"/>
+          <w:sz w:val="22"/>
+          <w:szCs w:val="22"/>
+          <w:shd w:val="clear" w:color="auto" w:fill="FFFFFF"/>
+          <w:lang w:val="pt-PT" w:eastAsia="pt-PT"/>
+        </w:rPr>
+        <w:t>será detalhado</w:t>
+      </w:r>
+      <w:r>
+        <w:rPr>
+          <w:rFonts w:ascii="Calibri" w:hAnsi="Calibri" w:cs="Calibri"/>
+          <w:color w:val="000000"/>
+          <w:sz w:val="22"/>
+          <w:szCs w:val="22"/>
+          <w:shd w:val="clear" w:color="auto" w:fill="FFFFFF"/>
+          <w:lang w:val="pt-PT" w:eastAsia="pt-PT"/>
+        </w:rPr>
+        <w:t xml:space="preserve"> no título seguinte</w:t>
       </w:r>
       <w:r>
         <w:rPr>
@@ -4880,31 +5040,27 @@
           <w:szCs w:val="22"/>
           <w:shd w:val="clear" w:color="auto" w:fill="FFFFFF"/>
         </w:rPr>
-        <w:t xml:space="preserve">. Esta classe, recebe os pedidos do cliente, já processados pelo </w:t>
-      </w:r>
-      <w:proofErr w:type="spellStart"/>
-      <w:r>
-        <w:rPr>
-          <w:rFonts w:ascii="Calibri" w:hAnsi="Calibri" w:cs="Calibri"/>
-          <w:i/>
-          <w:iCs/>
-          <w:color w:val="000000"/>
-          <w:sz w:val="22"/>
-          <w:szCs w:val="22"/>
-          <w:shd w:val="clear" w:color="auto" w:fill="FFFFFF"/>
-        </w:rPr>
-        <w:t>ClienteStub</w:t>
-      </w:r>
-      <w:proofErr w:type="spellEnd"/>
-      <w:r>
-        <w:rPr>
-          <w:rFonts w:ascii="Calibri" w:hAnsi="Calibri" w:cs="Calibri"/>
-          <w:color w:val="000000"/>
-          <w:sz w:val="22"/>
-          <w:szCs w:val="22"/>
-          <w:shd w:val="clear" w:color="auto" w:fill="FFFFFF"/>
-        </w:rPr>
-        <w:t xml:space="preserve">, e coloca-os </w:t>
+        <w:t>. Esta classe, recebe os pedidos do cliente</w:t>
+      </w:r>
+      <w:r>
+        <w:rPr>
+          <w:rFonts w:ascii="Calibri" w:hAnsi="Calibri" w:cs="Calibri"/>
+          <w:color w:val="000000"/>
+          <w:sz w:val="22"/>
+          <w:szCs w:val="22"/>
+          <w:shd w:val="clear" w:color="auto" w:fill="FFFFFF"/>
+        </w:rPr>
+        <w:t xml:space="preserve"> </w:t>
+      </w:r>
+      <w:r>
+        <w:rPr>
+          <w:rFonts w:ascii="Calibri" w:hAnsi="Calibri" w:cs="Calibri"/>
+          <w:color w:val="000000"/>
+          <w:sz w:val="22"/>
+          <w:szCs w:val="22"/>
+          <w:shd w:val="clear" w:color="auto" w:fill="FFFFFF"/>
+        </w:rPr>
+        <w:t xml:space="preserve">e coloca-os </w:t>
       </w:r>
       <w:r>
         <w:rPr>
@@ -5115,7 +5271,7 @@
           <w:szCs w:val="22"/>
           <w:shd w:val="clear" w:color="auto" w:fill="FFFFFF"/>
         </w:rPr>
-        <w:t xml:space="preserve"> e</w:t>
+        <w:t>,</w:t>
       </w:r>
       <w:r>
         <w:rPr>
@@ -5151,9 +5307,8 @@
           <w:szCs w:val="22"/>
           <w:shd w:val="clear" w:color="auto" w:fill="FFFFFF"/>
         </w:rPr>
-        <w:t xml:space="preserve">. O primeiro método obriga a que cada pedido de determinado cliente tem de ser satisfeito até que esse mesmo cliente possa enviar mais pedidos para a fila de espera de pedidos. Já o método </w:t>
-      </w:r>
-      <w:proofErr w:type="spellStart"/>
+        <w:t xml:space="preserve"> e define a assinatura do método </w:t>
+      </w:r>
       <w:r>
         <w:rPr>
           <w:rFonts w:ascii="Calibri" w:hAnsi="Calibri" w:cs="Calibri"/>
@@ -5164,9 +5319,19 @@
           <w:szCs w:val="22"/>
           <w:shd w:val="clear" w:color="auto" w:fill="FFFFFF"/>
         </w:rPr>
-        <w:t>notificaEspera</w:t>
-      </w:r>
-      <w:proofErr w:type="spellEnd"/>
+        <w:t>executa</w:t>
+      </w:r>
+      <w:r>
+        <w:rPr>
+          <w:rFonts w:ascii="Calibri" w:hAnsi="Calibri" w:cs="Calibri"/>
+          <w:color w:val="000000"/>
+          <w:sz w:val="22"/>
+          <w:szCs w:val="22"/>
+          <w:shd w:val="clear" w:color="auto" w:fill="FFFFFF"/>
+        </w:rPr>
+        <w:t xml:space="preserve">. O primeiro método obriga a que cada pedido de determinado cliente tem de ser satisfeito até que esse mesmo cliente possa enviar mais pedidos para a fila de espera de pedidos. Já o método </w:t>
+      </w:r>
+      <w:proofErr w:type="spellStart"/>
       <w:r>
         <w:rPr>
           <w:rFonts w:ascii="Calibri" w:hAnsi="Calibri" w:cs="Calibri"/>
@@ -5177,6 +5342,19 @@
           <w:szCs w:val="22"/>
           <w:shd w:val="clear" w:color="auto" w:fill="FFFFFF"/>
         </w:rPr>
+        <w:t>notificaEspera</w:t>
+      </w:r>
+      <w:proofErr w:type="spellEnd"/>
+      <w:r>
+        <w:rPr>
+          <w:rFonts w:ascii="Calibri" w:hAnsi="Calibri" w:cs="Calibri"/>
+          <w:i/>
+          <w:iCs/>
+          <w:color w:val="000000"/>
+          <w:sz w:val="22"/>
+          <w:szCs w:val="22"/>
+          <w:shd w:val="clear" w:color="auto" w:fill="FFFFFF"/>
+        </w:rPr>
         <w:t xml:space="preserve"> </w:t>
       </w:r>
       <w:r>
@@ -5187,7 +5365,93 @@
           <w:szCs w:val="22"/>
           <w:shd w:val="clear" w:color="auto" w:fill="FFFFFF"/>
         </w:rPr>
-        <w:t>avisa o cliente de que o seu pedido foi já executado e, por isso, pode enviar mais pedidos.</w:t>
+        <w:t xml:space="preserve">avisa </w:t>
+      </w:r>
+      <w:r>
+        <w:rPr>
+          <w:rFonts w:ascii="Calibri" w:hAnsi="Calibri" w:cs="Calibri"/>
+          <w:color w:val="000000"/>
+          <w:sz w:val="22"/>
+          <w:szCs w:val="22"/>
+          <w:shd w:val="clear" w:color="auto" w:fill="FFFFFF"/>
+        </w:rPr>
+        <w:t xml:space="preserve">as </w:t>
+      </w:r>
+      <w:proofErr w:type="spellStart"/>
+      <w:r>
+        <w:rPr>
+          <w:rFonts w:ascii="Calibri" w:hAnsi="Calibri" w:cs="Calibri"/>
+          <w:color w:val="000000"/>
+          <w:sz w:val="22"/>
+          <w:szCs w:val="22"/>
+          <w:shd w:val="clear" w:color="auto" w:fill="FFFFFF"/>
+        </w:rPr>
+        <w:t>threads</w:t>
+      </w:r>
+      <w:proofErr w:type="spellEnd"/>
+      <w:r>
+        <w:rPr>
+          <w:rFonts w:ascii="Calibri" w:hAnsi="Calibri" w:cs="Calibri"/>
+          <w:color w:val="000000"/>
+          <w:sz w:val="22"/>
+          <w:szCs w:val="22"/>
+          <w:shd w:val="clear" w:color="auto" w:fill="FFFFFF"/>
+        </w:rPr>
+        <w:t xml:space="preserve"> de que o seu pedido foi já executado e, por isso, pode enviar mais pedidos.</w:t>
+      </w:r>
+      <w:r>
+        <w:rPr>
+          <w:rFonts w:ascii="Calibri" w:hAnsi="Calibri" w:cs="Calibri"/>
+          <w:color w:val="000000"/>
+          <w:sz w:val="22"/>
+          <w:szCs w:val="22"/>
+          <w:shd w:val="clear" w:color="auto" w:fill="FFFFFF"/>
+        </w:rPr>
+        <w:t xml:space="preserve"> Por último, o método </w:t>
+      </w:r>
+      <w:r>
+        <w:rPr>
+          <w:rFonts w:ascii="Calibri" w:hAnsi="Calibri" w:cs="Calibri"/>
+          <w:i/>
+          <w:iCs/>
+          <w:color w:val="000000"/>
+          <w:sz w:val="22"/>
+          <w:szCs w:val="22"/>
+          <w:shd w:val="clear" w:color="auto" w:fill="FFFFFF"/>
+        </w:rPr>
+        <w:t>executa</w:t>
+      </w:r>
+      <w:r>
+        <w:rPr>
+          <w:rFonts w:ascii="Calibri" w:hAnsi="Calibri" w:cs="Calibri"/>
+          <w:color w:val="000000"/>
+          <w:sz w:val="22"/>
+          <w:szCs w:val="22"/>
+          <w:shd w:val="clear" w:color="auto" w:fill="FFFFFF"/>
+        </w:rPr>
+        <w:t xml:space="preserve">, tal como o nome indica, executa as diferentes </w:t>
+      </w:r>
+      <w:proofErr w:type="spellStart"/>
+      <w:r>
+        <w:rPr>
+          <w:rFonts w:ascii="Calibri" w:hAnsi="Calibri" w:cs="Calibri"/>
+          <w:color w:val="000000"/>
+          <w:sz w:val="22"/>
+          <w:szCs w:val="22"/>
+          <w:shd w:val="clear" w:color="auto" w:fill="FFFFFF"/>
+        </w:rPr>
+        <w:t>acções</w:t>
+      </w:r>
+      <w:proofErr w:type="spellEnd"/>
+      <w:r>
+        <w:rPr>
+          <w:rFonts w:ascii="Calibri" w:hAnsi="Calibri" w:cs="Calibri"/>
+          <w:color w:val="000000"/>
+          <w:sz w:val="22"/>
+          <w:szCs w:val="22"/>
+          <w:shd w:val="clear" w:color="auto" w:fill="FFFFFF"/>
+        </w:rPr>
+        <w:t>.</w:t>
       </w:r>
     </w:p>
     <w:p>
@@ -5332,7 +5596,27 @@
           <w:szCs w:val="22"/>
           <w:shd w:val="clear" w:color="auto" w:fill="FFFFFF"/>
         </w:rPr>
-        <w:t xml:space="preserve"> O Esquema de funcionamento desta classe está representado na figura 1.</w:t>
+        <w:t xml:space="preserve"> O </w:t>
+      </w:r>
+      <w:r>
+        <w:rPr>
+          <w:rFonts w:ascii="Calibri" w:hAnsi="Calibri" w:cs="Calibri"/>
+          <w:color w:val="000000"/>
+          <w:sz w:val="22"/>
+          <w:szCs w:val="22"/>
+          <w:shd w:val="clear" w:color="auto" w:fill="FFFFFF"/>
+        </w:rPr>
+        <w:t>e</w:t>
+      </w:r>
+      <w:r>
+        <w:rPr>
+          <w:rFonts w:ascii="Calibri" w:hAnsi="Calibri" w:cs="Calibri"/>
+          <w:color w:val="000000"/>
+          <w:sz w:val="22"/>
+          <w:szCs w:val="22"/>
+          <w:shd w:val="clear" w:color="auto" w:fill="FFFFFF"/>
+        </w:rPr>
+        <w:t>squema de funcionamento desta classe está representado na figura 1.</w:t>
       </w:r>
     </w:p>
     <w:p>
@@ -5806,18 +6090,40 @@
           <w:szCs w:val="22"/>
           <w:shd w:val="clear" w:color="auto" w:fill="FFFFFF"/>
         </w:rPr>
-        <w:t xml:space="preserve">que estão à sua frente na </w:t>
+        <w:t>que estão à sua frente</w:t>
+      </w:r>
+      <w:r>
+        <w:rPr>
+          <w:rFonts w:ascii="Calibri" w:hAnsi="Calibri" w:cs="Calibri"/>
+          <w:color w:val="000000"/>
+          <w:sz w:val="22"/>
+          <w:szCs w:val="22"/>
+          <w:shd w:val="clear" w:color="auto" w:fill="FFFFFF"/>
+        </w:rPr>
+        <w:t xml:space="preserve">. Acresce que, há justiça na obtenção da vez para poder dar resposta ao seu pedido de download porque a </w:t>
+      </w:r>
+      <w:r>
+        <w:rPr>
+          <w:rFonts w:ascii="Calibri" w:hAnsi="Calibri" w:cs="Calibri"/>
+          <w:color w:val="000000"/>
+          <w:sz w:val="22"/>
+          <w:szCs w:val="22"/>
+          <w:shd w:val="clear" w:color="auto" w:fill="FFFFFF"/>
+        </w:rPr>
+        <w:t xml:space="preserve">espera para obter o </w:t>
       </w:r>
       <w:proofErr w:type="spellStart"/>
       <w:r>
         <w:rPr>
           <w:rFonts w:ascii="Calibri" w:hAnsi="Calibri" w:cs="Calibri"/>
-          <w:color w:val="000000"/>
-          <w:sz w:val="22"/>
-          <w:szCs w:val="22"/>
-          <w:shd w:val="clear" w:color="auto" w:fill="FFFFFF"/>
-        </w:rPr>
-        <w:t>WaintingList</w:t>
+          <w:i/>
+          <w:iCs/>
+          <w:color w:val="000000"/>
+          <w:sz w:val="22"/>
+          <w:szCs w:val="22"/>
+          <w:shd w:val="clear" w:color="auto" w:fill="FFFFFF"/>
+        </w:rPr>
+        <w:t>lockDownload</w:t>
       </w:r>
       <w:proofErr w:type="spellEnd"/>
       <w:r>
@@ -5828,29 +6134,27 @@
           <w:szCs w:val="22"/>
           <w:shd w:val="clear" w:color="auto" w:fill="FFFFFF"/>
         </w:rPr>
-        <w:t xml:space="preserve">. Acresce que, há justiça na obtenção da vez para poder dar resposta ao seu pedido de download porque a </w:t>
-      </w:r>
-      <w:proofErr w:type="spellStart"/>
-      <w:r>
-        <w:rPr>
-          <w:rFonts w:ascii="Calibri" w:hAnsi="Calibri" w:cs="Calibri"/>
-          <w:color w:val="000000"/>
-          <w:sz w:val="22"/>
-          <w:szCs w:val="22"/>
-          <w:shd w:val="clear" w:color="auto" w:fill="FFFFFF"/>
-        </w:rPr>
-        <w:t>WaintingList</w:t>
-      </w:r>
-      <w:proofErr w:type="spellEnd"/>
-      <w:r>
-        <w:rPr>
-          <w:rFonts w:ascii="Calibri" w:hAnsi="Calibri" w:cs="Calibri"/>
-          <w:color w:val="000000"/>
-          <w:sz w:val="22"/>
-          <w:szCs w:val="22"/>
-          <w:shd w:val="clear" w:color="auto" w:fill="FFFFFF"/>
-        </w:rPr>
-        <w:t xml:space="preserve"> também é FIFO.</w:t>
+        <w:t xml:space="preserve"> </w:t>
+      </w:r>
+      <w:r>
+        <w:rPr>
+          <w:rFonts w:ascii="Calibri" w:hAnsi="Calibri" w:cs="Calibri"/>
+          <w:color w:val="000000"/>
+          <w:sz w:val="22"/>
+          <w:szCs w:val="22"/>
+          <w:shd w:val="clear" w:color="auto" w:fill="FFFFFF"/>
+        </w:rPr>
+        <w:t>segue a política</w:t>
+      </w:r>
+      <w:r>
+        <w:rPr>
+          <w:rFonts w:ascii="Calibri" w:hAnsi="Calibri" w:cs="Calibri"/>
+          <w:color w:val="000000"/>
+          <w:sz w:val="22"/>
+          <w:szCs w:val="22"/>
+          <w:shd w:val="clear" w:color="auto" w:fill="FFFFFF"/>
+        </w:rPr>
+        <w:t xml:space="preserve"> FIFO.</w:t>
       </w:r>
     </w:p>
     <w:p>
@@ -5881,6 +6185,8 @@
       <w:r>
         <w:rPr>
           <w:rFonts w:ascii="Calibri" w:hAnsi="Calibri" w:cs="Calibri"/>
+          <w:i/>
+          <w:iCs/>
           <w:color w:val="000000"/>
           <w:sz w:val="22"/>
           <w:szCs w:val="22"/>
@@ -5903,6 +6209,8 @@
       <w:r>
         <w:rPr>
           <w:rFonts w:ascii="Calibri" w:hAnsi="Calibri" w:cs="Calibri"/>
+          <w:i/>
+          <w:iCs/>
           <w:color w:val="000000"/>
           <w:sz w:val="22"/>
           <w:szCs w:val="22"/>
@@ -6026,12 +6334,74 @@
           <w:szCs w:val="22"/>
           <w:shd w:val="clear" w:color="auto" w:fill="FFFFFF"/>
         </w:rPr>
-        <w:t xml:space="preserve"> utilizador publicar um ficheiro de música, definimos que o utilizador terá de fornecer ao servidor, impreterivelmente, cinco campos (meta-dados da música), título, interprete, ano, género e o caminho do ficheiro da música, caso contrário o </w:t>
+        <w:t xml:space="preserve"> utilizador publicar um ficheiro de música, definimos que o utilizador terá de fornecer ao servidor, impreterivelmente, cinco campos (meta-dados da música), título, interprete, ano, género e o caminho do ficheiro da música</w:t>
+      </w:r>
+      <w:r>
+        <w:rPr>
+          <w:rFonts w:ascii="Calibri" w:hAnsi="Calibri" w:cs="Calibri"/>
+          <w:color w:val="000000"/>
+          <w:sz w:val="22"/>
+          <w:szCs w:val="22"/>
+          <w:shd w:val="clear" w:color="auto" w:fill="FFFFFF"/>
+        </w:rPr>
+        <w:t>.</w:t>
+      </w:r>
+      <w:r>
+        <w:rPr>
+          <w:rFonts w:ascii="Calibri" w:hAnsi="Calibri" w:cs="Calibri"/>
+          <w:color w:val="000000"/>
+          <w:sz w:val="22"/>
+          <w:szCs w:val="22"/>
+          <w:shd w:val="clear" w:color="auto" w:fill="FFFFFF"/>
+        </w:rPr>
+        <w:t xml:space="preserve"> </w:t>
+      </w:r>
+      <w:r>
+        <w:rPr>
+          <w:rFonts w:ascii="Calibri" w:hAnsi="Calibri" w:cs="Calibri"/>
+          <w:color w:val="000000"/>
+          <w:sz w:val="22"/>
+          <w:szCs w:val="22"/>
+          <w:shd w:val="clear" w:color="auto" w:fill="FFFFFF"/>
+        </w:rPr>
+        <w:t>C</w:t>
+      </w:r>
+      <w:r>
+        <w:rPr>
+          <w:rFonts w:ascii="Calibri" w:hAnsi="Calibri" w:cs="Calibri"/>
+          <w:color w:val="000000"/>
+          <w:sz w:val="22"/>
+          <w:szCs w:val="22"/>
+          <w:shd w:val="clear" w:color="auto" w:fill="FFFFFF"/>
+        </w:rPr>
+        <w:t>aso contrário</w:t>
+      </w:r>
+      <w:r>
+        <w:rPr>
+          <w:rFonts w:ascii="Calibri" w:hAnsi="Calibri" w:cs="Calibri"/>
+          <w:color w:val="000000"/>
+          <w:sz w:val="22"/>
+          <w:szCs w:val="22"/>
+          <w:shd w:val="clear" w:color="auto" w:fill="FFFFFF"/>
+        </w:rPr>
+        <w:t>,</w:t>
+      </w:r>
+      <w:r>
+        <w:rPr>
+          <w:rFonts w:ascii="Calibri" w:hAnsi="Calibri" w:cs="Calibri"/>
+          <w:color w:val="000000"/>
+          <w:sz w:val="22"/>
+          <w:szCs w:val="22"/>
+          <w:shd w:val="clear" w:color="auto" w:fill="FFFFFF"/>
+        </w:rPr>
+        <w:t xml:space="preserve"> o </w:t>
       </w:r>
       <w:proofErr w:type="spellStart"/>
       <w:r>
         <w:rPr>
           <w:rFonts w:ascii="Calibri" w:hAnsi="Calibri" w:cs="Calibri"/>
+          <w:i/>
+          <w:iCs/>
           <w:color w:val="000000"/>
           <w:sz w:val="22"/>
           <w:szCs w:val="22"/>
@@ -6076,6 +6446,8 @@
       <w:r>
         <w:rPr>
           <w:rFonts w:ascii="Calibri" w:hAnsi="Calibri" w:cs="Calibri"/>
+          <w:i/>
+          <w:iCs/>
           <w:color w:val="000000"/>
           <w:sz w:val="22"/>
           <w:szCs w:val="22"/>
@@ -6098,6 +6470,8 @@
       <w:r>
         <w:rPr>
           <w:rFonts w:ascii="Calibri" w:hAnsi="Calibri" w:cs="Calibri"/>
+          <w:i/>
+          <w:iCs/>
           <w:color w:val="000000"/>
           <w:sz w:val="22"/>
           <w:szCs w:val="22"/>
@@ -6209,12 +6583,74 @@
           <w:szCs w:val="22"/>
           <w:shd w:val="clear" w:color="auto" w:fill="FFFFFF"/>
         </w:rPr>
-        <w:t xml:space="preserve">uada comparando cada um dos meta-dados de cada uma das músicas armazenadas pelo servidor com a palavra que o utilizador quer procurar, caso essa palavra exista em algum dos campos dos meta-dados da música esta é adicionada a uma lista que depois de completa será transformada numa </w:t>
+        <w:t>uada comparando cada um dos meta-dados de cada uma das músicas armazenadas pelo servidor com a palavra que o utilizador quer procurar</w:t>
+      </w:r>
+      <w:r>
+        <w:rPr>
+          <w:rFonts w:ascii="Calibri" w:hAnsi="Calibri" w:cs="Calibri"/>
+          <w:color w:val="000000"/>
+          <w:sz w:val="22"/>
+          <w:szCs w:val="22"/>
+          <w:shd w:val="clear" w:color="auto" w:fill="FFFFFF"/>
+        </w:rPr>
+        <w:t>.</w:t>
+      </w:r>
+      <w:r>
+        <w:rPr>
+          <w:rFonts w:ascii="Calibri" w:hAnsi="Calibri" w:cs="Calibri"/>
+          <w:color w:val="000000"/>
+          <w:sz w:val="22"/>
+          <w:szCs w:val="22"/>
+          <w:shd w:val="clear" w:color="auto" w:fill="FFFFFF"/>
+        </w:rPr>
+        <w:t xml:space="preserve"> </w:t>
+      </w:r>
+      <w:r>
+        <w:rPr>
+          <w:rFonts w:ascii="Calibri" w:hAnsi="Calibri" w:cs="Calibri"/>
+          <w:color w:val="000000"/>
+          <w:sz w:val="22"/>
+          <w:szCs w:val="22"/>
+          <w:shd w:val="clear" w:color="auto" w:fill="FFFFFF"/>
+        </w:rPr>
+        <w:t>C</w:t>
+      </w:r>
+      <w:r>
+        <w:rPr>
+          <w:rFonts w:ascii="Calibri" w:hAnsi="Calibri" w:cs="Calibri"/>
+          <w:color w:val="000000"/>
+          <w:sz w:val="22"/>
+          <w:szCs w:val="22"/>
+          <w:shd w:val="clear" w:color="auto" w:fill="FFFFFF"/>
+        </w:rPr>
+        <w:t>aso essa palavra exista em algum dos campos dos meta-dados da música</w:t>
+      </w:r>
+      <w:r>
+        <w:rPr>
+          <w:rFonts w:ascii="Calibri" w:hAnsi="Calibri" w:cs="Calibri"/>
+          <w:color w:val="000000"/>
+          <w:sz w:val="22"/>
+          <w:szCs w:val="22"/>
+          <w:shd w:val="clear" w:color="auto" w:fill="FFFFFF"/>
+        </w:rPr>
+        <w:t>,</w:t>
+      </w:r>
+      <w:r>
+        <w:rPr>
+          <w:rFonts w:ascii="Calibri" w:hAnsi="Calibri" w:cs="Calibri"/>
+          <w:color w:val="000000"/>
+          <w:sz w:val="22"/>
+          <w:szCs w:val="22"/>
+          <w:shd w:val="clear" w:color="auto" w:fill="FFFFFF"/>
+        </w:rPr>
+        <w:t xml:space="preserve"> esta é adicionada a uma lista que depois de completa será transformada numa </w:t>
       </w:r>
       <w:proofErr w:type="spellStart"/>
       <w:r>
         <w:rPr>
           <w:rFonts w:ascii="Calibri" w:hAnsi="Calibri" w:cs="Calibri"/>
+          <w:i/>
+          <w:iCs/>
           <w:color w:val="000000"/>
           <w:sz w:val="22"/>
           <w:szCs w:val="22"/>
@@ -6237,6 +6673,8 @@
       <w:r>
         <w:rPr>
           <w:rFonts w:ascii="Calibri" w:hAnsi="Calibri" w:cs="Calibri"/>
+          <w:i/>
+          <w:iCs/>
           <w:color w:val="000000"/>
           <w:sz w:val="22"/>
           <w:szCs w:val="22"/>
@@ -6259,6 +6697,8 @@
       <w:r>
         <w:rPr>
           <w:rFonts w:ascii="Calibri" w:hAnsi="Calibri" w:cs="Calibri"/>
+          <w:i/>
+          <w:iCs/>
           <w:color w:val="000000"/>
           <w:sz w:val="22"/>
           <w:szCs w:val="22"/>
@@ -6281,6 +6721,8 @@
       <w:r>
         <w:rPr>
           <w:rFonts w:ascii="Calibri" w:hAnsi="Calibri" w:cs="Calibri"/>
+          <w:i/>
+          <w:iCs/>
           <w:color w:val="000000"/>
           <w:sz w:val="22"/>
           <w:szCs w:val="22"/>
@@ -6390,56 +6832,50 @@
           <w:szCs w:val="16"/>
           <w:lang w:val="pt-PT"/>
         </w:rPr>
-        <w:t xml:space="preserve">Figura </w:t>
-      </w:r>
-      <w:r>
-        <w:rPr>
-          <w:b/>
-          <w:bCs w:val="0"/>
+        <w:t>Figura 1:</w:t>
+      </w:r>
+      <w:r>
+        <w:rPr>
           <w:sz w:val="16"/>
           <w:szCs w:val="16"/>
           <w:lang w:val="pt-PT"/>
         </w:rPr>
-        <w:t>1</w:t>
-      </w:r>
-      <w:r>
-        <w:rPr>
-          <w:b/>
-          <w:bCs w:val="0"/>
+        <w:t xml:space="preserve"> Esquema de funcionamento da Classe </w:t>
+      </w:r>
+      <w:proofErr w:type="spellStart"/>
+      <w:r>
+        <w:rPr>
           <w:sz w:val="16"/>
           <w:szCs w:val="16"/>
           <w:lang w:val="pt-PT"/>
         </w:rPr>
-        <w:t>:</w:t>
-      </w:r>
-      <w:r>
-        <w:rPr>
-          <w:sz w:val="16"/>
-          <w:szCs w:val="16"/>
-          <w:lang w:val="pt-PT"/>
-        </w:rPr>
-        <w:t xml:space="preserve"> Esq</w:t>
-      </w:r>
-      <w:bookmarkStart w:id="0" w:name="_GoBack"/>
-      <w:bookmarkEnd w:id="0"/>
-      <w:r>
-        <w:rPr>
-          <w:sz w:val="16"/>
-          <w:szCs w:val="16"/>
-          <w:lang w:val="pt-PT"/>
-        </w:rPr>
-        <w:t xml:space="preserve">uema de funcionamento da Classe </w:t>
-      </w:r>
-      <w:proofErr w:type="spellStart"/>
-      <w:r>
-        <w:rPr>
-          <w:sz w:val="16"/>
-          <w:szCs w:val="16"/>
-          <w:lang w:val="pt-PT"/>
-        </w:rPr>
         <w:t>ThreadPool</w:t>
       </w:r>
       <w:proofErr w:type="spellEnd"/>
+    </w:p>
+    <w:p>
+      <w:pPr>
+        <w:rPr>
+          <w:rFonts w:cs="Calibri"/>
+          <w:b/>
+          <w:bCs/>
+          <w:color w:val="000000"/>
+          <w:shd w:val="clear" w:color="auto" w:fill="FFFFFF"/>
+          <w:lang w:val="pt-PT" w:eastAsia="pt-PT"/>
+        </w:rPr>
+      </w:pPr>
+    </w:p>
+    <w:p>
+      <w:pPr>
+        <w:rPr>
+          <w:rFonts w:cs="Calibri"/>
+          <w:b/>
+          <w:bCs/>
+          <w:color w:val="000000"/>
+          <w:shd w:val="clear" w:color="auto" w:fill="FFFFFF"/>
+          <w:lang w:val="pt-PT" w:eastAsia="pt-PT"/>
+        </w:rPr>
+      </w:pPr>
     </w:p>
     <w:p>
       <w:pPr>
@@ -7200,6 +7636,8 @@
       <w:r>
         <w:rPr>
           <w:rFonts w:ascii="Calibri" w:hAnsi="Calibri" w:cs="Calibri"/>
+          <w:i/>
+          <w:iCs/>
           <w:color w:val="000000"/>
           <w:sz w:val="22"/>
           <w:szCs w:val="22"/>
@@ -7275,6 +7713,28 @@
         </w:rPr>
         <w:t xml:space="preserve"> espaços entre palavras que pertencem ao mesmo comando. Assim, se o utilizador se quer registar com o nome </w:t>
       </w:r>
+      <w:r>
+        <w:rPr>
+          <w:rFonts w:ascii="Calibri" w:hAnsi="Calibri" w:cs="Calibri"/>
+          <w:color w:val="000000"/>
+          <w:sz w:val="22"/>
+          <w:szCs w:val="22"/>
+          <w:shd w:val="clear" w:color="auto" w:fill="FFFFFF"/>
+          <w:lang w:val="pt-PT" w:eastAsia="pt-PT"/>
+        </w:rPr>
+        <w:t>Anabela Silva</w:t>
+      </w:r>
+      <w:r>
+        <w:rPr>
+          <w:rFonts w:ascii="Calibri" w:hAnsi="Calibri" w:cs="Calibri"/>
+          <w:color w:val="000000"/>
+          <w:sz w:val="22"/>
+          <w:szCs w:val="22"/>
+          <w:shd w:val="clear" w:color="auto" w:fill="FFFFFF"/>
+          <w:lang w:val="pt-PT" w:eastAsia="pt-PT"/>
+        </w:rPr>
+        <w:t xml:space="preserve">, deverá fazê-lo de forma alternativa, por exemplo, </w:t>
+      </w:r>
       <w:proofErr w:type="spellStart"/>
       <w:r>
         <w:rPr>
@@ -7285,7 +7745,7 @@
           <w:shd w:val="clear" w:color="auto" w:fill="FFFFFF"/>
           <w:lang w:val="pt-PT" w:eastAsia="pt-PT"/>
         </w:rPr>
-        <w:t>Luis</w:t>
+        <w:t>Anabela_Silva</w:t>
       </w:r>
       <w:proofErr w:type="spellEnd"/>
       <w:r>
@@ -7297,30 +7757,6 @@
           <w:shd w:val="clear" w:color="auto" w:fill="FFFFFF"/>
           <w:lang w:val="pt-PT" w:eastAsia="pt-PT"/>
         </w:rPr>
-        <w:t xml:space="preserve"> Filipe, deverá fazê-lo de forma alternativa, por exemplo, </w:t>
-      </w:r>
-      <w:proofErr w:type="spellStart"/>
-      <w:r>
-        <w:rPr>
-          <w:rFonts w:ascii="Calibri" w:hAnsi="Calibri" w:cs="Calibri"/>
-          <w:color w:val="000000"/>
-          <w:sz w:val="22"/>
-          <w:szCs w:val="22"/>
-          <w:shd w:val="clear" w:color="auto" w:fill="FFFFFF"/>
-          <w:lang w:val="pt-PT" w:eastAsia="pt-PT"/>
-        </w:rPr>
-        <w:t>Luis_Filipe</w:t>
-      </w:r>
-      <w:proofErr w:type="spellEnd"/>
-      <w:r>
-        <w:rPr>
-          <w:rFonts w:ascii="Calibri" w:hAnsi="Calibri" w:cs="Calibri"/>
-          <w:color w:val="000000"/>
-          <w:sz w:val="22"/>
-          <w:szCs w:val="22"/>
-          <w:shd w:val="clear" w:color="auto" w:fill="FFFFFF"/>
-          <w:lang w:val="pt-PT" w:eastAsia="pt-PT"/>
-        </w:rPr>
         <w:t>. O mesmo acontece</w:t>
       </w:r>
       <w:r>
@@ -7343,7 +7779,29 @@
           <w:shd w:val="clear" w:color="auto" w:fill="FFFFFF"/>
           <w:lang w:val="pt-PT" w:eastAsia="pt-PT"/>
         </w:rPr>
-        <w:t xml:space="preserve"> com a introdução do título da música ou nome do intérprete.</w:t>
+        <w:t xml:space="preserve"> com a introdução do título da música ou </w:t>
+      </w:r>
+      <w:r>
+        <w:rPr>
+          <w:rFonts w:ascii="Calibri" w:hAnsi="Calibri" w:cs="Calibri"/>
+          <w:color w:val="000000"/>
+          <w:sz w:val="22"/>
+          <w:szCs w:val="22"/>
+          <w:shd w:val="clear" w:color="auto" w:fill="FFFFFF"/>
+          <w:lang w:val="pt-PT" w:eastAsia="pt-PT"/>
+        </w:rPr>
+        <w:t xml:space="preserve">o </w:t>
+      </w:r>
+      <w:r>
+        <w:rPr>
+          <w:rFonts w:ascii="Calibri" w:hAnsi="Calibri" w:cs="Calibri"/>
+          <w:color w:val="000000"/>
+          <w:sz w:val="22"/>
+          <w:szCs w:val="22"/>
+          <w:shd w:val="clear" w:color="auto" w:fill="FFFFFF"/>
+          <w:lang w:val="pt-PT" w:eastAsia="pt-PT"/>
+        </w:rPr>
+        <w:t>nome do intérprete.</w:t>
       </w:r>
     </w:p>
     <w:p>
@@ -7384,6 +7842,8 @@
       <w:r>
         <w:rPr>
           <w:rFonts w:ascii="Calibri" w:hAnsi="Calibri" w:cs="Calibri"/>
+          <w:i/>
+          <w:iCs/>
           <w:color w:val="000000"/>
           <w:sz w:val="22"/>
           <w:szCs w:val="22"/>
@@ -7560,6 +8020,419 @@
           <w:szCs w:val="22"/>
           <w:shd w:val="clear" w:color="auto" w:fill="FFFFFF"/>
           <w:lang w:val="pt-PT" w:eastAsia="pt-PT"/>
+        </w:rPr>
+      </w:pPr>
+    </w:p>
+    <w:p>
+      <w:pPr>
+        <w:pStyle w:val="PargrafodaLista"/>
+        <w:numPr>
+          <w:ilvl w:val="0"/>
+          <w:numId w:val="31"/>
+        </w:numPr>
+        <w:rPr>
+          <w:rFonts w:cs="Calibri"/>
+          <w:b/>
+          <w:bCs/>
+          <w:color w:val="000000"/>
+          <w:sz w:val="32"/>
+          <w:szCs w:val="32"/>
+          <w:shd w:val="clear" w:color="auto" w:fill="FFFFFF"/>
+          <w:lang w:eastAsia="pt-PT"/>
+        </w:rPr>
+      </w:pPr>
+      <w:r>
+        <w:rPr>
+          <w:rFonts w:cs="Calibri"/>
+          <w:b/>
+          <w:bCs/>
+          <w:color w:val="000000"/>
+          <w:sz w:val="32"/>
+          <w:szCs w:val="32"/>
+          <w:shd w:val="clear" w:color="auto" w:fill="FFFFFF"/>
+          <w:lang w:eastAsia="pt-PT"/>
+        </w:rPr>
+        <w:t>C</w:t>
+      </w:r>
+      <w:r>
+        <w:rPr>
+          <w:rFonts w:cs="Calibri"/>
+          <w:b/>
+          <w:bCs/>
+          <w:color w:val="000000"/>
+          <w:sz w:val="32"/>
+          <w:szCs w:val="32"/>
+          <w:shd w:val="clear" w:color="auto" w:fill="FFFFFF"/>
+          <w:lang w:eastAsia="pt-PT"/>
+        </w:rPr>
+        <w:t>omo executar</w:t>
+      </w:r>
+      <w:r>
+        <w:rPr>
+          <w:rFonts w:cs="Calibri"/>
+          <w:b/>
+          <w:bCs/>
+          <w:color w:val="000000"/>
+          <w:sz w:val="32"/>
+          <w:szCs w:val="32"/>
+          <w:shd w:val="clear" w:color="auto" w:fill="FFFFFF"/>
+          <w:lang w:eastAsia="pt-PT"/>
+        </w:rPr>
+        <w:t xml:space="preserve"> o programa</w:t>
+      </w:r>
+    </w:p>
+    <w:p>
+      <w:pPr>
+        <w:pStyle w:val="PargrafodaLista"/>
+        <w:ind w:left="1080"/>
+        <w:rPr>
+          <w:rFonts w:cs="Calibri"/>
+          <w:color w:val="000000"/>
+          <w:shd w:val="clear" w:color="auto" w:fill="FFFFFF"/>
+          <w:lang w:eastAsia="pt-PT"/>
+        </w:rPr>
+      </w:pPr>
+      <w:r>
+        <w:rPr>
+          <w:rFonts w:cs="Calibri"/>
+          <w:color w:val="000000"/>
+          <w:shd w:val="clear" w:color="auto" w:fill="FFFFFF"/>
+          <w:lang w:eastAsia="pt-PT"/>
+        </w:rPr>
+        <w:t>Passos para executar o programa:</w:t>
+      </w:r>
+    </w:p>
+    <w:p>
+      <w:pPr>
+        <w:pStyle w:val="PargrafodaLista"/>
+        <w:numPr>
+          <w:ilvl w:val="0"/>
+          <w:numId w:val="33"/>
+        </w:numPr>
+        <w:ind w:left="1494"/>
+        <w:rPr>
+          <w:rFonts w:cs="Calibri"/>
+          <w:b/>
+          <w:bCs/>
+          <w:color w:val="000000"/>
+          <w:shd w:val="clear" w:color="auto" w:fill="FFFFFF"/>
+          <w:lang w:eastAsia="pt-PT"/>
+        </w:rPr>
+      </w:pPr>
+      <w:r>
+        <w:rPr>
+          <w:rFonts w:cs="Calibri"/>
+          <w:color w:val="000000"/>
+          <w:shd w:val="clear" w:color="auto" w:fill="FFFFFF"/>
+          <w:lang w:eastAsia="pt-PT"/>
+        </w:rPr>
+        <w:t xml:space="preserve">Descompactar o programa e mover </w:t>
+      </w:r>
+      <w:r>
+        <w:rPr>
+          <w:rFonts w:cs="Calibri"/>
+          <w:color w:val="000000"/>
+          <w:shd w:val="clear" w:color="auto" w:fill="FFFFFF"/>
+          <w:lang w:eastAsia="pt-PT"/>
+        </w:rPr>
+        <w:t>para a</w:t>
+      </w:r>
+      <w:r>
+        <w:rPr>
+          <w:rFonts w:cs="Calibri"/>
+          <w:color w:val="000000"/>
+          <w:shd w:val="clear" w:color="auto" w:fill="FFFFFF"/>
+          <w:lang w:eastAsia="pt-PT"/>
+        </w:rPr>
+        <w:t xml:space="preserve"> </w:t>
+      </w:r>
+      <w:proofErr w:type="spellStart"/>
+      <w:r>
+        <w:rPr>
+          <w:rFonts w:cs="Calibri"/>
+          <w:color w:val="000000"/>
+          <w:shd w:val="clear" w:color="auto" w:fill="FFFFFF"/>
+          <w:lang w:eastAsia="pt-PT"/>
+        </w:rPr>
+        <w:t>directoria</w:t>
+      </w:r>
+      <w:proofErr w:type="spellEnd"/>
+      <w:r>
+        <w:rPr>
+          <w:rFonts w:cs="Calibri"/>
+          <w:color w:val="000000"/>
+          <w:shd w:val="clear" w:color="auto" w:fill="FFFFFF"/>
+          <w:lang w:eastAsia="pt-PT"/>
+        </w:rPr>
+        <w:t xml:space="preserve"> criada</w:t>
+      </w:r>
+      <w:r>
+        <w:rPr>
+          <w:rFonts w:cs="Calibri"/>
+          <w:color w:val="000000"/>
+          <w:shd w:val="clear" w:color="auto" w:fill="FFFFFF"/>
+          <w:lang w:eastAsia="pt-PT"/>
+        </w:rPr>
+        <w:t>;</w:t>
+      </w:r>
+    </w:p>
+    <w:p>
+      <w:pPr>
+        <w:pStyle w:val="PargrafodaLista"/>
+        <w:numPr>
+          <w:ilvl w:val="0"/>
+          <w:numId w:val="33"/>
+        </w:numPr>
+        <w:ind w:left="1494"/>
+        <w:rPr>
+          <w:rFonts w:cs="Calibri"/>
+          <w:b/>
+          <w:bCs/>
+          <w:color w:val="000000"/>
+          <w:shd w:val="clear" w:color="auto" w:fill="FFFFFF"/>
+          <w:lang w:eastAsia="pt-PT"/>
+        </w:rPr>
+      </w:pPr>
+      <w:r>
+        <w:rPr>
+          <w:rFonts w:cs="Calibri"/>
+          <w:color w:val="000000"/>
+          <w:shd w:val="clear" w:color="auto" w:fill="FFFFFF"/>
+          <w:lang w:eastAsia="pt-PT"/>
+        </w:rPr>
+        <w:t xml:space="preserve">Compilar o programa com o comando </w:t>
+      </w:r>
+      <w:proofErr w:type="spellStart"/>
+      <w:r>
+        <w:rPr>
+          <w:rFonts w:ascii="Monaco" w:hAnsi="Monaco" w:cs="Monaco"/>
+          <w:color w:val="000000" w:themeColor="text1"/>
+          <w:lang w:eastAsia="pt-PT"/>
+        </w:rPr>
+        <w:t>mvn</w:t>
+      </w:r>
+      <w:proofErr w:type="spellEnd"/>
+      <w:r>
+        <w:rPr>
+          <w:rFonts w:ascii="Monaco" w:hAnsi="Monaco" w:cs="Monaco"/>
+          <w:color w:val="000000" w:themeColor="text1"/>
+          <w:lang w:eastAsia="pt-PT"/>
+        </w:rPr>
+        <w:t xml:space="preserve"> </w:t>
+      </w:r>
+      <w:r>
+        <w:rPr>
+          <w:rFonts w:ascii="Monaco" w:hAnsi="Monaco" w:cs="Monaco"/>
+          <w:color w:val="000000" w:themeColor="text1"/>
+          <w:lang w:eastAsia="pt-PT"/>
+        </w:rPr>
+        <w:t>compile</w:t>
+      </w:r>
+      <w:r>
+        <w:rPr>
+          <w:rFonts w:ascii="Monaco" w:hAnsi="Monaco" w:cs="Monaco"/>
+          <w:color w:val="000000" w:themeColor="text1"/>
+          <w:lang w:eastAsia="pt-PT"/>
+        </w:rPr>
+        <w:t>;</w:t>
+      </w:r>
+    </w:p>
+    <w:p>
+      <w:pPr>
+        <w:pStyle w:val="PargrafodaLista"/>
+        <w:numPr>
+          <w:ilvl w:val="0"/>
+          <w:numId w:val="33"/>
+        </w:numPr>
+        <w:ind w:left="1494"/>
+        <w:rPr>
+          <w:rFonts w:cs="Calibri"/>
+          <w:b/>
+          <w:bCs/>
+          <w:color w:val="000000"/>
+          <w:shd w:val="clear" w:color="auto" w:fill="FFFFFF"/>
+          <w:lang w:eastAsia="pt-PT"/>
+        </w:rPr>
+      </w:pPr>
+      <w:r>
+        <w:rPr>
+          <w:rFonts w:asciiTheme="minorHAnsi" w:hAnsiTheme="minorHAnsi" w:cs="Monaco"/>
+          <w:color w:val="000000" w:themeColor="text1"/>
+          <w:lang w:eastAsia="pt-PT"/>
+        </w:rPr>
+        <w:t xml:space="preserve">Correr o servidor com o comando </w:t>
+      </w:r>
+      <w:r>
+        <w:rPr>
+          <w:rFonts w:ascii="Monaco" w:hAnsi="Monaco" w:cs="Monaco"/>
+          <w:color w:val="000000" w:themeColor="text1"/>
+          <w:lang w:eastAsia="pt-PT"/>
+        </w:rPr>
+        <w:t>./run-servidor.sh</w:t>
+      </w:r>
+      <w:r>
+        <w:rPr>
+          <w:rFonts w:ascii="Monaco" w:hAnsi="Monaco" w:cs="Monaco"/>
+          <w:color w:val="000000" w:themeColor="text1"/>
+          <w:lang w:eastAsia="pt-PT"/>
+        </w:rPr>
+        <w:t>;</w:t>
+      </w:r>
+    </w:p>
+    <w:p>
+      <w:pPr>
+        <w:pStyle w:val="PargrafodaLista"/>
+        <w:numPr>
+          <w:ilvl w:val="0"/>
+          <w:numId w:val="33"/>
+        </w:numPr>
+        <w:ind w:left="1494"/>
+        <w:rPr>
+          <w:rFonts w:cs="Calibri"/>
+          <w:b/>
+          <w:bCs/>
+          <w:color w:val="000000" w:themeColor="text1"/>
+          <w:shd w:val="clear" w:color="auto" w:fill="FFFFFF"/>
+          <w:lang w:eastAsia="pt-PT"/>
+        </w:rPr>
+      </w:pPr>
+      <w:r>
+        <w:rPr>
+          <w:rFonts w:asciiTheme="minorHAnsi" w:hAnsiTheme="minorHAnsi" w:cs="Monaco"/>
+          <w:color w:val="000000" w:themeColor="text1"/>
+          <w:lang w:eastAsia="pt-PT"/>
+        </w:rPr>
+        <w:t xml:space="preserve">Correr o cliente noutro terminal com o comando </w:t>
+      </w:r>
+      <w:r>
+        <w:rPr>
+          <w:rFonts w:ascii="Monaco" w:hAnsi="Monaco" w:cs="Monaco"/>
+          <w:color w:val="000000" w:themeColor="text1"/>
+          <w:lang w:eastAsia="pt-PT"/>
+        </w:rPr>
+        <w:t>./run-cliente.sh</w:t>
+      </w:r>
+      <w:r>
+        <w:rPr>
+          <w:rFonts w:ascii="Monaco" w:hAnsi="Monaco" w:cs="Monaco"/>
+          <w:color w:val="000000" w:themeColor="text1"/>
+          <w:lang w:eastAsia="pt-PT"/>
+        </w:rPr>
+        <w:t>;</w:t>
+      </w:r>
+    </w:p>
+    <w:p>
+      <w:pPr>
+        <w:pStyle w:val="PargrafodaLista"/>
+        <w:numPr>
+          <w:ilvl w:val="0"/>
+          <w:numId w:val="33"/>
+        </w:numPr>
+        <w:ind w:left="1494"/>
+        <w:rPr>
+          <w:rFonts w:cs="Calibri"/>
+          <w:b/>
+          <w:bCs/>
+          <w:color w:val="000000"/>
+          <w:shd w:val="clear" w:color="auto" w:fill="FFFFFF"/>
+          <w:lang w:eastAsia="pt-PT"/>
+        </w:rPr>
+      </w:pPr>
+      <w:r>
+        <w:rPr>
+          <w:rFonts w:cs="Calibri"/>
+          <w:color w:val="000000"/>
+          <w:shd w:val="clear" w:color="auto" w:fill="FFFFFF"/>
+          <w:lang w:eastAsia="pt-PT"/>
+        </w:rPr>
+        <w:t xml:space="preserve">Seguir as instruções da interface </w:t>
+      </w:r>
+      <w:r>
+        <w:rPr>
+          <w:rFonts w:cs="Calibri"/>
+          <w:color w:val="000000"/>
+          <w:shd w:val="clear" w:color="auto" w:fill="FFFFFF"/>
+          <w:lang w:eastAsia="pt-PT"/>
+        </w:rPr>
+        <w:t>para executar as funcionalidades do sistema.</w:t>
+      </w:r>
+    </w:p>
+    <w:p>
+      <w:pPr>
+        <w:pStyle w:val="PargrafodaLista"/>
+        <w:numPr>
+          <w:ilvl w:val="0"/>
+          <w:numId w:val="33"/>
+        </w:numPr>
+        <w:ind w:left="1494"/>
+        <w:rPr>
+          <w:rFonts w:cs="Calibri"/>
+          <w:b/>
+          <w:bCs/>
+          <w:color w:val="000000"/>
+          <w:shd w:val="clear" w:color="auto" w:fill="FFFFFF"/>
+          <w:lang w:eastAsia="pt-PT"/>
+        </w:rPr>
+      </w:pPr>
+      <w:r>
+        <w:rPr>
+          <w:rFonts w:cs="Calibri"/>
+          <w:color w:val="000000"/>
+          <w:shd w:val="clear" w:color="auto" w:fill="FFFFFF"/>
+          <w:lang w:eastAsia="pt-PT"/>
+        </w:rPr>
+        <w:t xml:space="preserve">Os </w:t>
+      </w:r>
+      <w:proofErr w:type="spellStart"/>
+      <w:r>
+        <w:rPr>
+          <w:rFonts w:cs="Calibri"/>
+          <w:color w:val="000000"/>
+          <w:shd w:val="clear" w:color="auto" w:fill="FFFFFF"/>
+          <w:lang w:eastAsia="pt-PT"/>
+        </w:rPr>
+        <w:t>logs</w:t>
+      </w:r>
+      <w:proofErr w:type="spellEnd"/>
+      <w:r>
+        <w:rPr>
+          <w:rFonts w:cs="Calibri"/>
+          <w:color w:val="000000"/>
+          <w:shd w:val="clear" w:color="auto" w:fill="FFFFFF"/>
+          <w:lang w:eastAsia="pt-PT"/>
+        </w:rPr>
+        <w:t xml:space="preserve"> se encontram nos ficheiros servidor-ssd.log e cliente-ssd.log, para o servidor e para o cliente, </w:t>
+      </w:r>
+      <w:proofErr w:type="spellStart"/>
+      <w:r>
+        <w:rPr>
+          <w:rFonts w:cs="Calibri"/>
+          <w:color w:val="000000"/>
+          <w:shd w:val="clear" w:color="auto" w:fill="FFFFFF"/>
+          <w:lang w:eastAsia="pt-PT"/>
+        </w:rPr>
+        <w:t>respectivamente</w:t>
+      </w:r>
+      <w:proofErr w:type="spellEnd"/>
+      <w:r>
+        <w:rPr>
+          <w:rFonts w:cs="Calibri"/>
+          <w:color w:val="000000"/>
+          <w:shd w:val="clear" w:color="auto" w:fill="FFFFFF"/>
+          <w:lang w:eastAsia="pt-PT"/>
+        </w:rPr>
+        <w:t>.</w:t>
+      </w:r>
+    </w:p>
+    <w:p>
+      <w:pPr>
+        <w:pStyle w:val="PargrafodaLista"/>
+        <w:ind w:left="1080"/>
+        <w:rPr>
+          <w:rFonts w:cs="Calibri"/>
+          <w:color w:val="000000"/>
+          <w:shd w:val="clear" w:color="auto" w:fill="FFFFFF"/>
+          <w:lang w:eastAsia="pt-PT"/>
         </w:rPr>
       </w:pPr>
     </w:p>
@@ -7784,6 +8657,8 @@
       <w:r>
         <w:rPr>
           <w:rFonts w:ascii="Calibri" w:hAnsi="Calibri" w:cs="Calibri"/>
+          <w:i/>
+          <w:iCs/>
           <w:color w:val="000000"/>
           <w:sz w:val="22"/>
           <w:szCs w:val="22"/>
@@ -7901,12 +8776,28 @@
       <w:r>
         <w:rPr>
           <w:rFonts w:ascii="Calibri" w:hAnsi="Calibri" w:cs="Calibri"/>
-          <w:color w:val="000000"/>
-          <w:sz w:val="22"/>
-          <w:szCs w:val="22"/>
-          <w:shd w:val="clear" w:color="auto" w:fill="FFFFFF"/>
-        </w:rPr>
-        <w:t>SoundCloud</w:t>
+          <w:i/>
+          <w:iCs/>
+          <w:color w:val="000000"/>
+          <w:sz w:val="22"/>
+          <w:szCs w:val="22"/>
+          <w:shd w:val="clear" w:color="auto" w:fill="FFFFFF"/>
+        </w:rPr>
+        <w:t>So</w:t>
+      </w:r>
+      <w:bookmarkStart w:id="0" w:name="_GoBack"/>
+      <w:bookmarkEnd w:id="0"/>
+      <w:r>
+        <w:rPr>
+          <w:rFonts w:ascii="Calibri" w:hAnsi="Calibri" w:cs="Calibri"/>
+          <w:i/>
+          <w:iCs/>
+          <w:color w:val="000000"/>
+          <w:sz w:val="22"/>
+          <w:szCs w:val="22"/>
+          <w:shd w:val="clear" w:color="auto" w:fill="FFFFFF"/>
+        </w:rPr>
+        <w:t>undCloud</w:t>
       </w:r>
       <w:proofErr w:type="spellEnd"/>
       <w:r>
@@ -11246,6 +12137,119 @@
     </w:lvl>
   </w:abstractNum>
   <w:abstractNum w:abstractNumId="30" w15:restartNumberingAfterBreak="0">
+    <w:nsid w:val="72C0103D"/>
+    <w:multiLevelType w:val="hybridMultilevel"/>
+    <w:tmpl w:val="5404A912"/>
+    <w:lvl w:ilvl="0" w:tplc="08160001">
+      <w:start w:val="1"/>
+      <w:numFmt w:val="bullet"/>
+      <w:lvlText w:val=""/>
+      <w:lvlJc w:val="left"/>
+      <w:pPr>
+        <w:ind w:left="1800" w:hanging="360"/>
+      </w:pPr>
+      <w:rPr>
+        <w:rFonts w:ascii="Symbol" w:hAnsi="Symbol" w:hint="default"/>
+      </w:rPr>
+    </w:lvl>
+    <w:lvl w:ilvl="1" w:tplc="08160003" w:tentative="1">
+      <w:start w:val="1"/>
+      <w:numFmt w:val="bullet"/>
+      <w:lvlText w:val="o"/>
+      <w:lvlJc w:val="left"/>
+      <w:pPr>
+        <w:ind w:left="2520" w:hanging="360"/>
+      </w:pPr>
+      <w:rPr>
+        <w:rFonts w:ascii="Courier New" w:hAnsi="Courier New" w:cs="Courier New" w:hint="default"/>
+      </w:rPr>
+    </w:lvl>
+    <w:lvl w:ilvl="2" w:tplc="08160005" w:tentative="1">
+      <w:start w:val="1"/>
+      <w:numFmt w:val="bullet"/>
+      <w:lvlText w:val=""/>
+      <w:lvlJc w:val="left"/>
+      <w:pPr>
+        <w:ind w:left="3240" w:hanging="360"/>
+      </w:pPr>
+      <w:rPr>
+        <w:rFonts w:ascii="Wingdings" w:hAnsi="Wingdings" w:hint="default"/>
+      </w:rPr>
+    </w:lvl>
+    <w:lvl w:ilvl="3" w:tplc="08160001" w:tentative="1">
+      <w:start w:val="1"/>
+      <w:numFmt w:val="bullet"/>
+      <w:lvlText w:val=""/>
+      <w:lvlJc w:val="left"/>
+      <w:pPr>
+        <w:ind w:left="3960" w:hanging="360"/>
+      </w:pPr>
+      <w:rPr>
+        <w:rFonts w:ascii="Symbol" w:hAnsi="Symbol" w:hint="default"/>
+      </w:rPr>
+    </w:lvl>
+    <w:lvl w:ilvl="4" w:tplc="08160003" w:tentative="1">
+      <w:start w:val="1"/>
+      <w:numFmt w:val="bullet"/>
+      <w:lvlText w:val="o"/>
+      <w:lvlJc w:val="left"/>
+      <w:pPr>
+        <w:ind w:left="4680" w:hanging="360"/>
+      </w:pPr>
+      <w:rPr>
+        <w:rFonts w:ascii="Courier New" w:hAnsi="Courier New" w:cs="Courier New" w:hint="default"/>
+      </w:rPr>
+    </w:lvl>
+    <w:lvl w:ilvl="5" w:tplc="08160005" w:tentative="1">
+      <w:start w:val="1"/>
+      <w:numFmt w:val="bullet"/>
+      <w:lvlText w:val=""/>
+      <w:lvlJc w:val="left"/>
+      <w:pPr>
+        <w:ind w:left="5400" w:hanging="360"/>
+      </w:pPr>
+      <w:rPr>
+        <w:rFonts w:ascii="Wingdings" w:hAnsi="Wingdings" w:hint="default"/>
+      </w:rPr>
+    </w:lvl>
+    <w:lvl w:ilvl="6" w:tplc="08160001" w:tentative="1">
+      <w:start w:val="1"/>
+      <w:numFmt w:val="bullet"/>
+      <w:lvlText w:val=""/>
+      <w:lvlJc w:val="left"/>
+      <w:pPr>
+        <w:ind w:left="6120" w:hanging="360"/>
+      </w:pPr>
+      <w:rPr>
+        <w:rFonts w:ascii="Symbol" w:hAnsi="Symbol" w:hint="default"/>
+      </w:rPr>
+    </w:lvl>
+    <w:lvl w:ilvl="7" w:tplc="08160003" w:tentative="1">
+      <w:start w:val="1"/>
+      <w:numFmt w:val="bullet"/>
+      <w:lvlText w:val="o"/>
+      <w:lvlJc w:val="left"/>
+      <w:pPr>
+        <w:ind w:left="6840" w:hanging="360"/>
+      </w:pPr>
+      <w:rPr>
+        <w:rFonts w:ascii="Courier New" w:hAnsi="Courier New" w:cs="Courier New" w:hint="default"/>
+      </w:rPr>
+    </w:lvl>
+    <w:lvl w:ilvl="8" w:tplc="08160005" w:tentative="1">
+      <w:start w:val="1"/>
+      <w:numFmt w:val="bullet"/>
+      <w:lvlText w:val=""/>
+      <w:lvlJc w:val="left"/>
+      <w:pPr>
+        <w:ind w:left="7560" w:hanging="360"/>
+      </w:pPr>
+      <w:rPr>
+        <w:rFonts w:ascii="Wingdings" w:hAnsi="Wingdings" w:hint="default"/>
+      </w:rPr>
+    </w:lvl>
+  </w:abstractNum>
+  <w:abstractNum w:abstractNumId="31" w15:restartNumberingAfterBreak="0">
     <w:nsid w:val="748A1CDF"/>
     <w:multiLevelType w:val="hybridMultilevel"/>
     <w:tmpl w:val="4EF6B948"/>
@@ -11358,7 +12362,7 @@
       </w:rPr>
     </w:lvl>
   </w:abstractNum>
-  <w:abstractNum w:abstractNumId="31" w15:restartNumberingAfterBreak="0">
+  <w:abstractNum w:abstractNumId="32" w15:restartNumberingAfterBreak="0">
     <w:nsid w:val="79A86B46"/>
     <w:multiLevelType w:val="hybridMultilevel"/>
     <w:tmpl w:val="F06C15B6"/>
@@ -11484,7 +12488,7 @@
     <w:abstractNumId w:val="12"/>
   </w:num>
   <w:num w:numId="5">
-    <w:abstractNumId w:val="30"/>
+    <w:abstractNumId w:val="31"/>
   </w:num>
   <w:num w:numId="6">
     <w:abstractNumId w:val="6"/>
@@ -11514,7 +12518,7 @@
     <w:abstractNumId w:val="27"/>
   </w:num>
   <w:num w:numId="15">
-    <w:abstractNumId w:val="31"/>
+    <w:abstractNumId w:val="32"/>
   </w:num>
   <w:num w:numId="16">
     <w:abstractNumId w:val="18"/>
@@ -11566,6 +12570,9 @@
   </w:num>
   <w:num w:numId="32">
     <w:abstractNumId w:val="7"/>
+  </w:num>
+  <w:num w:numId="33">
+    <w:abstractNumId w:val="30"/>
   </w:num>
   <w:numIdMacAtCleanup w:val="11"/>
 </w:numbering>
@@ -12820,7 +13827,7 @@
 </file>
 
 <file path=customXml/itemProps1.xml><?xml version="1.0" encoding="utf-8"?>
-<ds:datastoreItem xmlns:ds="http://schemas.openxmlformats.org/officeDocument/2006/customXml" ds:itemID="{B61EED56-698E-F54A-8A5C-3B6C5C4AE1A3}">
+<ds:datastoreItem xmlns:ds="http://schemas.openxmlformats.org/officeDocument/2006/customXml" ds:itemID="{480A04F5-9072-6142-AA5A-A0B6027E1BC4}">
   <ds:schemaRefs>
     <ds:schemaRef ds:uri="http://schemas.openxmlformats.org/officeDocument/2006/bibliography"/>
   </ds:schemaRefs>

</xml_diff>

<commit_message>
Numero de posicoes na fila de espera e numero de downloads em simultaneo
</commit_message>
<xml_diff>
--- a/Relatório/201920-MIEI3-SD.docx
+++ b/Relatório/201920-MIEI3-SD.docx
@@ -5520,7 +5520,7 @@
           <w:szCs w:val="22"/>
           <w:shd w:val="clear" w:color="auto" w:fill="FFFFFF"/>
         </w:rPr>
-        <w:t>X</w:t>
+        <w:t>30</w:t>
       </w:r>
       <w:r>
         <w:rPr>
@@ -5576,7 +5576,7 @@
           <w:szCs w:val="22"/>
           <w:shd w:val="clear" w:color="auto" w:fill="FFFFFF"/>
         </w:rPr>
-        <w:t>Y</w:t>
+        <w:t>10</w:t>
       </w:r>
       <w:r>
         <w:rPr>
@@ -5671,7 +5671,47 @@
           <w:szCs w:val="22"/>
           <w:shd w:val="clear" w:color="auto" w:fill="FFFFFF"/>
         </w:rPr>
-        <w:t xml:space="preserve">para dar resposta ao limite de descargas que podem estar a decorrer em simultâneo. Desta feita, para garantirmos que não há mais do que MAXDOWN downloads a decorrer em simultâneo, verificamos qual o tipo de pedido que a </w:t>
+        <w:t>para dar resposta ao limite de descargas que podem estar a decorrer em simultâneo. Desta feita, para garantirmos que não há mais do que MAX</w:t>
+      </w:r>
+      <w:r>
+        <w:rPr>
+          <w:rFonts w:ascii="Calibri" w:hAnsi="Calibri" w:cs="Calibri"/>
+          <w:color w:val="000000"/>
+          <w:sz w:val="22"/>
+          <w:szCs w:val="22"/>
+          <w:shd w:val="clear" w:color="auto" w:fill="FFFFFF"/>
+        </w:rPr>
+        <w:t>_</w:t>
+      </w:r>
+      <w:r>
+        <w:rPr>
+          <w:rFonts w:ascii="Calibri" w:hAnsi="Calibri" w:cs="Calibri"/>
+          <w:color w:val="000000"/>
+          <w:sz w:val="22"/>
+          <w:szCs w:val="22"/>
+          <w:shd w:val="clear" w:color="auto" w:fill="FFFFFF"/>
+        </w:rPr>
+        <w:t>DOWN</w:t>
+      </w:r>
+      <w:r>
+        <w:rPr>
+          <w:rFonts w:ascii="Calibri" w:hAnsi="Calibri" w:cs="Calibri"/>
+          <w:color w:val="000000"/>
+          <w:sz w:val="22"/>
+          <w:szCs w:val="22"/>
+          <w:shd w:val="clear" w:color="auto" w:fill="FFFFFF"/>
+        </w:rPr>
+        <w:t>LOADS</w:t>
+      </w:r>
+      <w:r>
+        <w:rPr>
+          <w:rFonts w:ascii="Calibri" w:hAnsi="Calibri" w:cs="Calibri"/>
+          <w:color w:val="000000"/>
+          <w:sz w:val="22"/>
+          <w:szCs w:val="22"/>
+          <w:shd w:val="clear" w:color="auto" w:fill="FFFFFF"/>
+        </w:rPr>
+        <w:t xml:space="preserve"> downloads a decorrer em simultâneo, verificamos qual o tipo de pedido que a </w:t>
       </w:r>
       <w:proofErr w:type="spellStart"/>
       <w:r>
@@ -5735,7 +5775,47 @@
           <w:szCs w:val="22"/>
           <w:shd w:val="clear" w:color="auto" w:fill="FFFFFF"/>
         </w:rPr>
-        <w:t xml:space="preserve"> ainda se o número de downloads a decorrer são menores do que o valor MAXDOWN e, em caso afirmativo, </w:t>
+        <w:t xml:space="preserve"> ainda se o número de downloads a decorrer são menores do que o valor MAX</w:t>
+      </w:r>
+      <w:r>
+        <w:rPr>
+          <w:rFonts w:ascii="Calibri" w:hAnsi="Calibri" w:cs="Calibri"/>
+          <w:color w:val="000000"/>
+          <w:sz w:val="22"/>
+          <w:szCs w:val="22"/>
+          <w:shd w:val="clear" w:color="auto" w:fill="FFFFFF"/>
+        </w:rPr>
+        <w:t>_</w:t>
+      </w:r>
+      <w:r>
+        <w:rPr>
+          <w:rFonts w:ascii="Calibri" w:hAnsi="Calibri" w:cs="Calibri"/>
+          <w:color w:val="000000"/>
+          <w:sz w:val="22"/>
+          <w:szCs w:val="22"/>
+          <w:shd w:val="clear" w:color="auto" w:fill="FFFFFF"/>
+        </w:rPr>
+        <w:t>DOWN</w:t>
+      </w:r>
+      <w:r>
+        <w:rPr>
+          <w:rFonts w:ascii="Calibri" w:hAnsi="Calibri" w:cs="Calibri"/>
+          <w:color w:val="000000"/>
+          <w:sz w:val="22"/>
+          <w:szCs w:val="22"/>
+          <w:shd w:val="clear" w:color="auto" w:fill="FFFFFF"/>
+        </w:rPr>
+        <w:t>LOADS</w:t>
+      </w:r>
+      <w:r>
+        <w:rPr>
+          <w:rFonts w:ascii="Calibri" w:hAnsi="Calibri" w:cs="Calibri"/>
+          <w:color w:val="000000"/>
+          <w:sz w:val="22"/>
+          <w:szCs w:val="22"/>
+          <w:shd w:val="clear" w:color="auto" w:fill="FFFFFF"/>
+        </w:rPr>
+        <w:t xml:space="preserve"> e, em caso afirmativo, </w:t>
       </w:r>
       <w:r>
         <w:rPr>
@@ -5795,7 +5875,49 @@
           <w:szCs w:val="22"/>
           <w:shd w:val="clear" w:color="auto" w:fill="FFFFFF"/>
         </w:rPr>
-        <w:t xml:space="preserve">MAXDOWN já tiver sido atingido, a </w:t>
+        <w:t>MAX</w:t>
+      </w:r>
+      <w:r>
+        <w:rPr>
+          <w:rFonts w:ascii="Calibri" w:hAnsi="Calibri" w:cs="Calibri"/>
+          <w:color w:val="000000"/>
+          <w:sz w:val="22"/>
+          <w:szCs w:val="22"/>
+          <w:shd w:val="clear" w:color="auto" w:fill="FFFFFF"/>
+        </w:rPr>
+        <w:t>_</w:t>
+      </w:r>
+      <w:r>
+        <w:rPr>
+          <w:rFonts w:ascii="Calibri" w:hAnsi="Calibri" w:cs="Calibri"/>
+          <w:color w:val="000000"/>
+          <w:sz w:val="22"/>
+          <w:szCs w:val="22"/>
+          <w:shd w:val="clear" w:color="auto" w:fill="FFFFFF"/>
+        </w:rPr>
+        <w:t>DOWN</w:t>
+      </w:r>
+      <w:r>
+        <w:rPr>
+          <w:rFonts w:ascii="Calibri" w:hAnsi="Calibri" w:cs="Calibri"/>
+          <w:color w:val="000000"/>
+          <w:sz w:val="22"/>
+          <w:szCs w:val="22"/>
+          <w:shd w:val="clear" w:color="auto" w:fill="FFFFFF"/>
+        </w:rPr>
+        <w:t>LOADS</w:t>
+      </w:r>
+      <w:bookmarkStart w:id="0" w:name="_GoBack"/>
+      <w:bookmarkEnd w:id="0"/>
+      <w:r>
+        <w:rPr>
+          <w:rFonts w:ascii="Calibri" w:hAnsi="Calibri" w:cs="Calibri"/>
+          <w:color w:val="000000"/>
+          <w:sz w:val="22"/>
+          <w:szCs w:val="22"/>
+          <w:shd w:val="clear" w:color="auto" w:fill="FFFFFF"/>
+        </w:rPr>
+        <w:t xml:space="preserve"> já tiver sido atingido, a </w:t>
       </w:r>
       <w:proofErr w:type="spellStart"/>
       <w:r>
@@ -6049,7 +6171,7 @@
           <w:szCs w:val="22"/>
           <w:shd w:val="clear" w:color="auto" w:fill="FFFFFF"/>
         </w:rPr>
-        <w:t xml:space="preserve"> de que pode começar a executar a descarga do ficheiro, garantimos que todos os </w:t>
+        <w:t xml:space="preserve"> de que pode começar a executar a descarga do ficheiro, garantimos </w:t>
       </w:r>
       <w:r>
         <w:rPr>
@@ -6060,7 +6182,7 @@
           <w:shd w:val="clear" w:color="auto" w:fill="FFFFFF"/>
         </w:rPr>
         <w:lastRenderedPageBreak/>
-        <w:t xml:space="preserve">utilizadores obtêm os ficheiros e que terão de esperar apenas </w:t>
+        <w:t xml:space="preserve">que todos os utilizadores obtêm os ficheiros e que terão de esperar apenas </w:t>
       </w:r>
       <w:r>
         <w:rPr>
@@ -6915,7 +7037,6 @@
           <w:shd w:val="clear" w:color="auto" w:fill="FFFFFF"/>
           <w:lang w:eastAsia="pt-PT"/>
         </w:rPr>
-        <w:lastRenderedPageBreak/>
         <w:t>Protocolo de comunicação Cliente-Servidor</w:t>
       </w:r>
     </w:p>
@@ -7886,7 +8007,19 @@
           <w:shd w:val="clear" w:color="auto" w:fill="FFFFFF"/>
           <w:lang w:val="pt-PT" w:eastAsia="pt-PT"/>
         </w:rPr>
-        <w:t>. Assim, quando o pedido do cliente é satisfeito o servidor envia o número 1, ao passo que, quando o mesmo</w:t>
+        <w:t xml:space="preserve">. Assim, quando o pedido do cliente é satisfeito o </w:t>
+      </w:r>
+      <w:r>
+        <w:rPr>
+          <w:rFonts w:ascii="Calibri" w:hAnsi="Calibri" w:cs="Calibri"/>
+          <w:color w:val="000000"/>
+          <w:sz w:val="22"/>
+          <w:szCs w:val="22"/>
+          <w:shd w:val="clear" w:color="auto" w:fill="FFFFFF"/>
+          <w:lang w:val="pt-PT" w:eastAsia="pt-PT"/>
+        </w:rPr>
+        <w:lastRenderedPageBreak/>
+        <w:t>servidor envia o número 1, ao passo que, quando o mesmo</w:t>
       </w:r>
       <w:r>
         <w:rPr>
@@ -7908,19 +8041,7 @@
           <w:shd w:val="clear" w:color="auto" w:fill="FFFFFF"/>
           <w:lang w:val="pt-PT" w:eastAsia="pt-PT"/>
         </w:rPr>
-        <w:t xml:space="preserve">é enviado um 0. </w:t>
-      </w:r>
-      <w:r>
-        <w:rPr>
-          <w:rFonts w:ascii="Calibri" w:hAnsi="Calibri" w:cs="Calibri"/>
-          <w:color w:val="000000"/>
-          <w:sz w:val="22"/>
-          <w:szCs w:val="22"/>
-          <w:shd w:val="clear" w:color="auto" w:fill="FFFFFF"/>
-          <w:lang w:val="pt-PT" w:eastAsia="pt-PT"/>
-        </w:rPr>
-        <w:lastRenderedPageBreak/>
-        <w:t xml:space="preserve">Ademais, temos outros valores </w:t>
+        <w:t xml:space="preserve">é enviado um 0. Ademais, temos outros valores </w:t>
       </w:r>
       <w:r>
         <w:rPr>
@@ -8783,21 +8904,7 @@
           <w:szCs w:val="22"/>
           <w:shd w:val="clear" w:color="auto" w:fill="FFFFFF"/>
         </w:rPr>
-        <w:t>So</w:t>
-      </w:r>
-      <w:bookmarkStart w:id="0" w:name="_GoBack"/>
-      <w:bookmarkEnd w:id="0"/>
-      <w:r>
-        <w:rPr>
-          <w:rFonts w:ascii="Calibri" w:hAnsi="Calibri" w:cs="Calibri"/>
-          <w:i/>
-          <w:iCs/>
-          <w:color w:val="000000"/>
-          <w:sz w:val="22"/>
-          <w:szCs w:val="22"/>
-          <w:shd w:val="clear" w:color="auto" w:fill="FFFFFF"/>
-        </w:rPr>
-        <w:t>undCloud</w:t>
+        <w:t>SoundCloud</w:t>
       </w:r>
       <w:proofErr w:type="spellEnd"/>
       <w:r>
@@ -13827,7 +13934,7 @@
 </file>
 
 <file path=customXml/itemProps1.xml><?xml version="1.0" encoding="utf-8"?>
-<ds:datastoreItem xmlns:ds="http://schemas.openxmlformats.org/officeDocument/2006/customXml" ds:itemID="{480A04F5-9072-6142-AA5A-A0B6027E1BC4}">
+<ds:datastoreItem xmlns:ds="http://schemas.openxmlformats.org/officeDocument/2006/customXml" ds:itemID="{C0D4C983-7002-E74D-B7B4-7F159F9CE1F2}">
   <ds:schemaRefs>
     <ds:schemaRef ds:uri="http://schemas.openxmlformats.org/officeDocument/2006/bibliography"/>
   </ds:schemaRefs>

</xml_diff>